<commit_message>
Change to allow interfacing with Squash TA
</commit_message>
<xml_diff>
--- a/doc/Documentation.docx
+++ b/doc/Documentation.docx
@@ -13,6 +13,12 @@
         <w:rPr>
           <w:lang w:val="en-US"/>
         </w:rPr>
+        <w:t xml:space="preserve">STF </w:t>
+      </w:r>
+      <w:r>
+        <w:rPr>
+          <w:lang w:val="en-US"/>
+        </w:rPr>
         <w:t>Features</w:t>
       </w:r>
     </w:p>
@@ -94,13 +100,7 @@
         <w:rPr>
           <w:lang w:val="en-US"/>
         </w:rPr>
-        <w:t>XML</w:t>
-      </w:r>
-      <w:r>
-        <w:rPr>
-          <w:lang w:val="en-US"/>
-        </w:rPr>
-        <w:t xml:space="preserve"> configurations are done statically and must be duplicated through all the test suites (or using “testConfiguration” parameter). It’s not possible to have a centralized configuration which depends on test environment.</w:t>
+        <w:t>XML configurations are done statically and must be duplicated through all the test suites (or using “testConfiguration” parameter). It’s not possible to have a centralized configuration which depends on test environment.</w:t>
       </w:r>
     </w:p>
     <w:p>
@@ -156,7 +156,7 @@
                     <pic:cNvPicPr/>
                   </pic:nvPicPr>
                   <pic:blipFill>
-                    <a:blip r:embed="rId4"/>
+                    <a:blip r:embed="rId5"/>
                     <a:stretch>
                       <a:fillRect/>
                     </a:stretch>
@@ -270,7 +270,7 @@
                     <pic:cNvPicPr/>
                   </pic:nvPicPr>
                   <pic:blipFill>
-                    <a:blip r:embed="rId5"/>
+                    <a:blip r:embed="rId6"/>
                     <a:stretch>
                       <a:fillRect/>
                     </a:stretch>
@@ -5841,8 +5841,750 @@
         </w:rPr>
         <w:t>Below is the list of all parameters accepted in testing xml file.</w:t>
       </w:r>
+    </w:p>
+    <w:p>
+      <w:pPr>
+        <w:rPr>
+          <w:lang w:val="en-US"/>
+        </w:rPr>
+      </w:pPr>
+      <w:r>
+        <w:rPr>
+          <w:highlight w:val="yellow"/>
+          <w:lang w:val="en-US"/>
+        </w:rPr>
+        <w:t>TBD</w:t>
+      </w:r>
+    </w:p>
+    <w:p>
+      <w:pPr>
+        <w:pStyle w:val="Titre1"/>
+        <w:rPr>
+          <w:lang w:val="en-US"/>
+        </w:rPr>
+      </w:pPr>
+      <w:r>
+        <w:rPr>
+          <w:lang w:val="en-US"/>
+        </w:rPr>
+        <w:lastRenderedPageBreak/>
+        <w:t>Interfacing with tests managers</w:t>
+      </w:r>
+    </w:p>
+    <w:p>
+      <w:pPr>
+        <w:pStyle w:val="Titre2"/>
+        <w:rPr>
+          <w:lang w:val="en-US"/>
+        </w:rPr>
+      </w:pPr>
+      <w:r>
+        <w:rPr>
+          <w:lang w:val="en-US"/>
+        </w:rPr>
+        <w:t>Squash TM/TA</w:t>
+      </w:r>
+    </w:p>
+    <w:p>
+      <w:pPr>
+        <w:rPr>
+          <w:lang w:val="en-US"/>
+        </w:rPr>
+      </w:pPr>
+      <w:r>
+        <w:rPr>
+          <w:lang w:val="en-US"/>
+        </w:rPr>
+        <w:t>STF can work with Squash TA by using an intermediate .java file. This file handles:</w:t>
+      </w:r>
+    </w:p>
+    <w:p>
+      <w:pPr>
+        <w:pStyle w:val="Paragraphedeliste"/>
+        <w:numPr>
+          <w:ilvl w:val="0"/>
+          <w:numId w:val="1"/>
+        </w:numPr>
+        <w:rPr>
+          <w:lang w:val="en-US"/>
+        </w:rPr>
+      </w:pPr>
+      <w:r>
+        <w:rPr>
+          <w:lang w:val="en-US"/>
+        </w:rPr>
+        <w:t>Execution of test framework using a command line</w:t>
+      </w:r>
+    </w:p>
+    <w:p>
+      <w:pPr>
+        <w:pStyle w:val="Paragraphedeliste"/>
+        <w:numPr>
+          <w:ilvl w:val="0"/>
+          <w:numId w:val="1"/>
+        </w:numPr>
+        <w:rPr>
+          <w:lang w:val="en-US"/>
+        </w:rPr>
+      </w:pPr>
+      <w:r>
+        <w:rPr>
+          <w:lang w:val="en-US"/>
+        </w:rPr>
+        <w:t>Generation of .ta files</w:t>
+      </w:r>
+    </w:p>
+    <w:p>
+      <w:pPr>
+        <w:pStyle w:val="Paragraphedeliste"/>
+        <w:numPr>
+          <w:ilvl w:val="0"/>
+          <w:numId w:val="1"/>
+        </w:numPr>
+        <w:rPr>
+          <w:lang w:val="en-US"/>
+        </w:rPr>
+      </w:pPr>
+      <w:r>
+        <w:rPr>
+          <w:lang w:val="en-US"/>
+        </w:rPr>
+        <w:t>Update of test list</w:t>
+      </w:r>
+    </w:p>
+    <w:p>
+      <w:pPr>
+        <w:pStyle w:val="Titre3"/>
+        <w:rPr>
+          <w:lang w:val="en-US"/>
+        </w:rPr>
+      </w:pPr>
+      <w:r>
+        <w:rPr>
+          <w:lang w:val="en-US"/>
+        </w:rPr>
+        <w:t>Execution of test framework</w:t>
+      </w:r>
+    </w:p>
+    <w:p>
+      <w:pPr>
+        <w:rPr>
+          <w:lang w:val="en-US"/>
+        </w:rPr>
+      </w:pPr>
+      <w:r>
+        <w:rPr>
+          <w:lang w:val="en-US"/>
+        </w:rPr>
+        <w:t>This needs some environment variable configuration:</w:t>
+      </w:r>
+    </w:p>
+    <w:p>
+      <w:pPr>
+        <w:pStyle w:val="Paragraphedeliste"/>
+        <w:numPr>
+          <w:ilvl w:val="0"/>
+          <w:numId w:val="2"/>
+        </w:numPr>
+        <w:rPr>
+          <w:lang w:val="en-US"/>
+        </w:rPr>
+      </w:pPr>
+      <w:r>
+        <w:rPr>
+          <w:lang w:val="en-US"/>
+        </w:rPr>
+        <w:t>Add a STF_HOME environment variable pointing to the folder where STF is deployed</w:t>
+      </w:r>
+    </w:p>
+    <w:p>
+      <w:pPr>
+        <w:pStyle w:val="Paragraphedeliste"/>
+        <w:numPr>
+          <w:ilvl w:val="0"/>
+          <w:numId w:val="2"/>
+        </w:numPr>
+        <w:rPr>
+          <w:lang w:val="en-US"/>
+        </w:rPr>
+      </w:pPr>
+      <w:r>
+        <w:rPr>
+          <w:lang w:val="en-US"/>
+        </w:rPr>
+        <w:t>Add a JAVA_HOME_STF environment variable pointing to a Java 8 installation. This is mandatory as for now (Squash TA 1.9), Squash only supports Java 7 whereas STF is built using Java 8</w:t>
+      </w:r>
+      <w:r>
+        <w:rPr>
+          <w:lang w:val="en-US"/>
+        </w:rPr>
+        <w:t>.</w:t>
+      </w:r>
+    </w:p>
+    <w:p>
+      <w:pPr>
+        <w:rPr>
+          <w:lang w:val="en-US"/>
+        </w:rPr>
+      </w:pPr>
+      <w:r>
+        <w:rPr>
+          <w:lang w:val="en-US"/>
+        </w:rPr>
+        <w:t>Execution platform must be installed with Java 8</w:t>
+      </w:r>
+    </w:p>
+    <w:p>
+      <w:pPr>
+        <w:rPr>
+          <w:lang w:val="en-US"/>
+        </w:rPr>
+      </w:pPr>
+      <w:r>
+        <w:rPr>
+          <w:lang w:val="en-US"/>
+        </w:rPr>
+        <w:t>A typical command line would be:</w:t>
+      </w:r>
+    </w:p>
+    <w:p>
+      <w:pPr>
+        <w:rPr>
+          <w:rFonts w:ascii="Courier New" w:hAnsi="Courier New" w:cs="Courier New"/>
+          <w:sz w:val="20"/>
+          <w:szCs w:val="20"/>
+          <w:lang w:val="en-US"/>
+        </w:rPr>
+      </w:pPr>
+      <w:r>
+        <w:rPr>
+          <w:rFonts w:ascii="Courier New" w:hAnsi="Courier New" w:cs="Courier New"/>
+          <w:sz w:val="20"/>
+          <w:szCs w:val="20"/>
+          <w:lang w:val="en-US"/>
+        </w:rPr>
+        <w:t>%JAVA_HOME_S</w:t>
+      </w:r>
+      <w:r>
+        <w:rPr>
+          <w:rFonts w:ascii="Courier New" w:hAnsi="Courier New" w:cs="Courier New"/>
+          <w:sz w:val="20"/>
+          <w:szCs w:val="20"/>
+          <w:lang w:val="en-US"/>
+        </w:rPr>
+        <w:t>TF%/bin/java -cp %STF_HOME%/</w:t>
+      </w:r>
+      <w:r>
+        <w:rPr>
+          <w:rFonts w:ascii="Courier New" w:hAnsi="Courier New" w:cs="Courier New"/>
+          <w:sz w:val="20"/>
+          <w:szCs w:val="20"/>
+          <w:lang w:val="en-US"/>
+        </w:rPr>
+        <w:t>seleniu</w:t>
+      </w:r>
+      <w:r>
+        <w:rPr>
+          <w:rFonts w:ascii="Courier New" w:hAnsi="Courier New" w:cs="Courier New"/>
+          <w:sz w:val="20"/>
+          <w:szCs w:val="20"/>
+          <w:lang w:val="en-US"/>
+        </w:rPr>
+        <w:t>mtestsframework.jar;%STF_HOME%/plugins/</w:t>
+      </w:r>
+      <w:r>
+        <w:rPr>
+          <w:rFonts w:ascii="Courier New" w:hAnsi="Courier New" w:cs="Courier New"/>
+          <w:sz w:val="20"/>
+          <w:szCs w:val="20"/>
+          <w:lang w:val="en-US"/>
+        </w:rPr>
+        <w:t>${application}-tests.jar -Dbrowser=${TC_CUF_browser} -DcucumberTests=\"${TC_CUF_cucumberTest}\" -DcucumberTags=${TC_CUF_cucumberTags} -Dvariables=${TC_CUF_testVariables} -Denv=${TC_CUF_testEnvironment} org.testng.TestNG ${testngFile} -testnames ${testngName}</w:t>
+      </w:r>
+    </w:p>
+    <w:p>
+      <w:pPr>
+        <w:rPr>
+          <w:rFonts w:cs="Courier New"/>
+          <w:szCs w:val="20"/>
+          <w:lang w:val="en-US"/>
+        </w:rPr>
+      </w:pPr>
+      <w:r>
+        <w:rPr>
+          <w:rFonts w:cs="Courier New"/>
+          <w:szCs w:val="20"/>
+          <w:lang w:val="en-US"/>
+        </w:rPr>
+        <w:t>Each ${} is a variable passed by the .ta script when replacing variables by their actual value.</w:t>
+      </w:r>
+    </w:p>
+    <w:p>
+      <w:pPr>
+        <w:pStyle w:val="Titre3"/>
+        <w:rPr>
+          <w:lang w:val="en-US"/>
+        </w:rPr>
+      </w:pPr>
+      <w:r>
+        <w:rPr>
+          <w:lang w:val="en-US"/>
+        </w:rPr>
+        <w:t>Squash TM configuration</w:t>
+      </w:r>
+    </w:p>
+    <w:p>
+      <w:pPr>
+        <w:rPr>
+          <w:lang w:val="en-US"/>
+        </w:rPr>
+      </w:pPr>
+      <w:r>
+        <w:rPr>
+          <w:lang w:val="en-US"/>
+        </w:rPr>
+        <w:t>Launching of STF expects some variables passed to the script. These MUST be declared on Squash TM side (as Test Cas custom fields):</w:t>
+      </w:r>
+    </w:p>
+    <w:p>
+      <w:pPr>
+        <w:pStyle w:val="Paragraphedeliste"/>
+        <w:numPr>
+          <w:ilvl w:val="0"/>
+          <w:numId w:val="3"/>
+        </w:numPr>
+        <w:rPr>
+          <w:lang w:val="en-US"/>
+        </w:rPr>
+      </w:pPr>
+      <w:r>
+        <w:rPr>
+          <w:lang w:val="en-US"/>
+        </w:rPr>
+        <w:t>browser</w:t>
+      </w:r>
+    </w:p>
+    <w:p>
+      <w:pPr>
+        <w:pStyle w:val="Paragraphedeliste"/>
+        <w:numPr>
+          <w:ilvl w:val="0"/>
+          <w:numId w:val="3"/>
+        </w:numPr>
+        <w:rPr>
+          <w:lang w:val="en-US"/>
+        </w:rPr>
+      </w:pPr>
+      <w:r>
+        <w:rPr>
+          <w:lang w:val="en-US"/>
+        </w:rPr>
+        <w:t>testVariables</w:t>
+      </w:r>
+    </w:p>
+    <w:p>
+      <w:pPr>
+        <w:pStyle w:val="Paragraphedeliste"/>
+        <w:numPr>
+          <w:ilvl w:val="0"/>
+          <w:numId w:val="3"/>
+        </w:numPr>
+        <w:rPr>
+          <w:lang w:val="en-US"/>
+        </w:rPr>
+      </w:pPr>
+      <w:r>
+        <w:rPr>
+          <w:lang w:val="en-US"/>
+        </w:rPr>
+        <w:t>testEnvironment</w:t>
+      </w:r>
+    </w:p>
+    <w:p>
+      <w:pPr>
+        <w:ind w:left="-1276"/>
+        <w:rPr>
+          <w:lang w:val="en-US"/>
+        </w:rPr>
+      </w:pPr>
+      <w:r>
+        <w:rPr>
+          <w:noProof/>
+          <w:lang w:eastAsia="fr-FR"/>
+        </w:rPr>
+        <w:drawing>
+          <wp:inline distT="0" distB="0" distL="0" distR="0" wp14:anchorId="46E069C4" wp14:editId="40B7DBFD">
+            <wp:extent cx="7343409" cy="695325"/>
+            <wp:effectExtent l="0" t="0" r="0" b="0"/>
+            <wp:docPr id="4" name="Image 4"/>
+            <wp:cNvGraphicFramePr>
+              <a:graphicFrameLocks xmlns:a="http://schemas.openxmlformats.org/drawingml/2006/main" noChangeAspect="1"/>
+            </wp:cNvGraphicFramePr>
+            <a:graphic xmlns:a="http://schemas.openxmlformats.org/drawingml/2006/main">
+              <a:graphicData uri="http://schemas.openxmlformats.org/drawingml/2006/picture">
+                <pic:pic xmlns:pic="http://schemas.openxmlformats.org/drawingml/2006/picture">
+                  <pic:nvPicPr>
+                    <pic:cNvPr id="1" name=""/>
+                    <pic:cNvPicPr/>
+                  </pic:nvPicPr>
+                  <pic:blipFill>
+                    <a:blip r:embed="rId7"/>
+                    <a:stretch>
+                      <a:fillRect/>
+                    </a:stretch>
+                  </pic:blipFill>
+                  <pic:spPr>
+                    <a:xfrm>
+                      <a:off x="0" y="0"/>
+                      <a:ext cx="7351513" cy="696092"/>
+                    </a:xfrm>
+                    <a:prstGeom prst="rect">
+                      <a:avLst/>
+                    </a:prstGeom>
+                  </pic:spPr>
+                </pic:pic>
+              </a:graphicData>
+            </a:graphic>
+          </wp:inline>
+        </w:drawing>
+      </w:r>
+    </w:p>
+    <w:p>
+      <w:pPr>
+        <w:pStyle w:val="Titre3"/>
+        <w:rPr>
+          <w:lang w:val="en-US"/>
+        </w:rPr>
+      </w:pPr>
+      <w:r>
+        <w:rPr>
+          <w:lang w:val="en-US"/>
+        </w:rPr>
+        <w:t>TA files generation</w:t>
+      </w:r>
+    </w:p>
+    <w:p>
+      <w:pPr>
+        <w:rPr>
+          <w:lang w:val="en-US"/>
+        </w:rPr>
+      </w:pPr>
+      <w:r>
+        <w:rPr>
+          <w:lang w:val="en-US"/>
+        </w:rPr>
+        <w:t>Before each run, test script updates the list of .ta files so that they reflect the list of available Cucumber Scenario and/or TestNG tests.</w:t>
+      </w:r>
+    </w:p>
+    <w:p>
+      <w:pPr>
+        <w:rPr>
+          <w:lang w:val="en-US"/>
+        </w:rPr>
+      </w:pPr>
+      <w:r>
+        <w:rPr>
+          <w:lang w:val="en-US"/>
+        </w:rPr>
+        <w:t xml:space="preserve">Generation is done using a </w:t>
+      </w:r>
+      <w:r>
+        <w:rPr>
+          <w:lang w:val="en-US"/>
+        </w:rPr>
+        <w:t xml:space="preserve">root </w:t>
+      </w:r>
+      <w:r>
+        <w:rPr>
+          <w:lang w:val="en-US"/>
+        </w:rPr>
+        <w:t>test file names src/Squash ta</w:t>
+      </w:r>
+      <w:r>
+        <w:rPr>
+          <w:lang w:val="en-US"/>
+        </w:rPr>
+        <w:t>/tests/&lt;application&gt;_generic.ta where some fields will be replaced to reflect the cucumberTest, TestNG xml file name and TestNG test name.</w:t>
+      </w:r>
+    </w:p>
+    <w:p>
+      <w:pPr>
+        <w:pStyle w:val="Titre4"/>
+        <w:rPr>
+          <w:lang w:val="en-US"/>
+        </w:rPr>
+      </w:pPr>
+      <w:r>
+        <w:rPr>
+          <w:lang w:val="en-US"/>
+        </w:rPr>
+        <w:lastRenderedPageBreak/>
+        <w:t>Cucumber mode</w:t>
+      </w:r>
+    </w:p>
+    <w:p>
+      <w:pPr>
+        <w:rPr>
+          <w:lang w:val="en-US"/>
+        </w:rPr>
+      </w:pPr>
+      <w:r>
+        <w:rPr>
+          <w:lang w:val="en-US"/>
+        </w:rPr>
+        <w:t>A .ta test script will be generated for each cucumber scenario combined with each TestNG test</w:t>
+      </w:r>
+      <w:r>
+        <w:rPr>
+          <w:lang w:val="en-US"/>
+        </w:rPr>
+        <w:t xml:space="preserve">. When launching this type of .ta script, cucumber variables contained in the </w:t>
+      </w:r>
+      <w:r>
+        <w:rPr>
+          <w:lang w:val="en-US"/>
+        </w:rPr>
+        <w:t>testNG</w:t>
+      </w:r>
+      <w:r>
+        <w:rPr>
+          <w:lang w:val="en-US"/>
+        </w:rPr>
+        <w:t>.xml file will be overridden;</w:t>
+      </w:r>
+    </w:p>
+    <w:p>
+      <w:pPr>
+        <w:pStyle w:val="Titre4"/>
+        <w:rPr>
+          <w:lang w:val="en-US"/>
+        </w:rPr>
+      </w:pPr>
+      <w:r>
+        <w:rPr>
+          <w:lang w:val="en-US"/>
+        </w:rPr>
+        <w:t>TestNG mode</w:t>
+      </w:r>
+    </w:p>
+    <w:p>
+      <w:pPr>
+        <w:rPr>
+          <w:lang w:val="en-US"/>
+        </w:rPr>
+      </w:pPr>
+      <w:r>
+        <w:rPr>
+          <w:lang w:val="en-US"/>
+        </w:rPr>
+        <w:t>A .ta test script will be generated for each TestNG test.</w:t>
+      </w:r>
+    </w:p>
+    <w:p>
+      <w:pPr>
+        <w:rPr>
+          <w:lang w:val="en-US"/>
+        </w:rPr>
+      </w:pPr>
+      <w:r>
+        <w:rPr>
+          <w:lang w:val="en-US"/>
+        </w:rPr>
+        <w:t>Below is an example of what has been generated for cucumber scenarios.</w:t>
+      </w:r>
+    </w:p>
+    <w:p>
+      <w:pPr>
+        <w:rPr>
+          <w:lang w:val="en-US"/>
+        </w:rPr>
+      </w:pPr>
+      <w:r>
+        <w:rPr>
+          <w:noProof/>
+          <w:lang w:eastAsia="fr-FR"/>
+        </w:rPr>
+        <w:drawing>
+          <wp:inline distT="0" distB="0" distL="0" distR="0" wp14:anchorId="590DA31C" wp14:editId="12859697">
+            <wp:extent cx="3390900" cy="2724150"/>
+            <wp:effectExtent l="0" t="0" r="0" b="0"/>
+            <wp:docPr id="5" name="Image 5"/>
+            <wp:cNvGraphicFramePr>
+              <a:graphicFrameLocks xmlns:a="http://schemas.openxmlformats.org/drawingml/2006/main" noChangeAspect="1"/>
+            </wp:cNvGraphicFramePr>
+            <a:graphic xmlns:a="http://schemas.openxmlformats.org/drawingml/2006/main">
+              <a:graphicData uri="http://schemas.openxmlformats.org/drawingml/2006/picture">
+                <pic:pic xmlns:pic="http://schemas.openxmlformats.org/drawingml/2006/picture">
+                  <pic:nvPicPr>
+                    <pic:cNvPr id="1" name=""/>
+                    <pic:cNvPicPr/>
+                  </pic:nvPicPr>
+                  <pic:blipFill>
+                    <a:blip r:embed="rId8"/>
+                    <a:stretch>
+                      <a:fillRect/>
+                    </a:stretch>
+                  </pic:blipFill>
+                  <pic:spPr>
+                    <a:xfrm>
+                      <a:off x="0" y="0"/>
+                      <a:ext cx="3390900" cy="2724150"/>
+                    </a:xfrm>
+                    <a:prstGeom prst="rect">
+                      <a:avLst/>
+                    </a:prstGeom>
+                  </pic:spPr>
+                </pic:pic>
+              </a:graphicData>
+            </a:graphic>
+          </wp:inline>
+        </w:drawing>
+      </w:r>
+    </w:p>
+    <w:p>
+      <w:pPr>
+        <w:pStyle w:val="Titre3"/>
+      </w:pPr>
+      <w:r>
+        <w:t>Squash TA job configuration</w:t>
+      </w:r>
+    </w:p>
+    <w:p>
+      <w:pPr>
+        <w:rPr>
+          <w:lang w:val="en-US"/>
+        </w:rPr>
+      </w:pPr>
+      <w:r>
+        <w:rPr>
+          <w:lang w:val="en-US"/>
+        </w:rPr>
+        <w:t xml:space="preserve">By default, Squash TM receives the </w:t>
+      </w:r>
+      <w:r>
+        <w:rPr>
+          <w:lang w:val="en-US"/>
+        </w:rPr>
+        <w:t>Squash TA test report. But, it’s useless when executing tests with STF as it does not contain any details. So we have to configure the STF report to be sent to Squash TM</w:t>
+      </w:r>
+    </w:p>
+    <w:p>
+      <w:pPr>
+        <w:rPr>
+          <w:lang w:val="en-US"/>
+        </w:rPr>
+      </w:pPr>
+      <w:r>
+        <w:rPr>
+          <w:lang w:val="en-US"/>
+        </w:rPr>
+        <w:t>Add the following line below</w:t>
+      </w:r>
+      <w:r>
+        <w:rPr>
+          <w:lang w:val="en-US"/>
+        </w:rPr>
+        <w:t xml:space="preserve"> « Publish HTML reports »</w:t>
+      </w:r>
+    </w:p>
+    <w:p>
+      <w:pPr>
+        <w:ind w:left="-993"/>
+      </w:pPr>
+      <w:r>
+        <w:rPr>
+          <w:noProof/>
+          <w:lang w:eastAsia="fr-FR"/>
+        </w:rPr>
+        <w:drawing>
+          <wp:inline distT="0" distB="0" distL="0" distR="0" wp14:anchorId="721FFB8E" wp14:editId="50026867">
+            <wp:extent cx="8125195" cy="360045"/>
+            <wp:effectExtent l="0" t="0" r="9525" b="1905"/>
+            <wp:docPr id="6" name="Image 6"/>
+            <wp:cNvGraphicFramePr>
+              <a:graphicFrameLocks xmlns:a="http://schemas.openxmlformats.org/drawingml/2006/main" noChangeAspect="1"/>
+            </wp:cNvGraphicFramePr>
+            <a:graphic xmlns:a="http://schemas.openxmlformats.org/drawingml/2006/main">
+              <a:graphicData uri="http://schemas.openxmlformats.org/drawingml/2006/picture">
+                <pic:pic xmlns:pic="http://schemas.openxmlformats.org/drawingml/2006/picture">
+                  <pic:nvPicPr>
+                    <pic:cNvPr id="1" name=""/>
+                    <pic:cNvPicPr/>
+                  </pic:nvPicPr>
+                  <pic:blipFill>
+                    <a:blip r:embed="rId9"/>
+                    <a:stretch>
+                      <a:fillRect/>
+                    </a:stretch>
+                  </pic:blipFill>
+                  <pic:spPr>
+                    <a:xfrm>
+                      <a:off x="0" y="0"/>
+                      <a:ext cx="8148388" cy="361073"/>
+                    </a:xfrm>
+                    <a:prstGeom prst="rect">
+                      <a:avLst/>
+                    </a:prstGeom>
+                  </pic:spPr>
+                </pic:pic>
+              </a:graphicData>
+            </a:graphic>
+          </wp:inline>
+        </w:drawing>
+      </w:r>
+    </w:p>
+    <w:p>
+      <w:pPr>
+        <w:rPr>
+          <w:lang w:val="en-US"/>
+        </w:rPr>
+      </w:pPr>
+      <w:r>
+        <w:rPr>
+          <w:lang w:val="en-US"/>
+        </w:rPr>
+        <w:t>In maven command line (goals &amp;</w:t>
+      </w:r>
+      <w:r>
+        <w:rPr>
+          <w:lang w:val="en-US"/>
+        </w:rPr>
+        <w:t xml:space="preserve"> options)</w:t>
+      </w:r>
+      <w:r>
+        <w:rPr>
+          <w:lang w:val="en-US"/>
+        </w:rPr>
+        <w:t>, replace</w:t>
+      </w:r>
+      <w:r>
+        <w:rPr>
+          <w:lang w:val="en-US"/>
+        </w:rPr>
+        <w:br/>
+        <w:t>-Dta.tmcallback.reportname= Squash_TA_HTML_Report</w:t>
+      </w:r>
+      <w:r>
+        <w:rPr>
+          <w:lang w:val="en-US"/>
+        </w:rPr>
+        <w:br/>
+      </w:r>
+      <w:r>
+        <w:rPr>
+          <w:lang w:val="en-US"/>
+        </w:rPr>
+        <w:t>by</w:t>
+      </w:r>
       <w:bookmarkStart w:id="0" w:name="_GoBack"/>
       <w:bookmarkEnd w:id="0"/>
+      <w:r>
+        <w:rPr>
+          <w:lang w:val="en-US"/>
+        </w:rPr>
+        <w:br/>
+        <w:t>-Dta.tmcallback.reportname=STF_Report</w:t>
+      </w:r>
     </w:p>
     <w:p>
       <w:pPr>
@@ -5850,12 +6592,6 @@
           <w:lang w:val="en-US"/>
         </w:rPr>
       </w:pPr>
-      <w:r>
-        <w:rPr>
-          <w:lang w:val="en-US"/>
-        </w:rPr>
-        <w:t>TBD</w:t>
-      </w:r>
     </w:p>
     <w:sectPr>
       <w:pgSz w:w="11906" w:h="16838"/>
@@ -5865,6 +6601,359 @@
     </w:sectPr>
   </w:body>
 </w:document>
+</file>
+
+<file path=word/numbering.xml><?xml version="1.0" encoding="utf-8"?>
+<w:numbering xmlns:wpc="http://schemas.microsoft.com/office/word/2010/wordprocessingCanvas" xmlns:mc="http://schemas.openxmlformats.org/markup-compatibility/2006" xmlns:o="urn:schemas-microsoft-com:office:office" xmlns:r="http://schemas.openxmlformats.org/officeDocument/2006/relationships" xmlns:m="http://schemas.openxmlformats.org/officeDocument/2006/math" xmlns:v="urn:schemas-microsoft-com:vml" xmlns:wp14="http://schemas.microsoft.com/office/word/2010/wordprocessingDrawing" xmlns:wp="http://schemas.openxmlformats.org/drawingml/2006/wordprocessingDrawing" xmlns:w10="urn:schemas-microsoft-com:office:word" xmlns:w="http://schemas.openxmlformats.org/wordprocessingml/2006/main" xmlns:w14="http://schemas.microsoft.com/office/word/2010/wordml" xmlns:w15="http://schemas.microsoft.com/office/word/2012/wordml" xmlns:wpg="http://schemas.microsoft.com/office/word/2010/wordprocessingGroup" xmlns:wpi="http://schemas.microsoft.com/office/word/2010/wordprocessingInk" xmlns:wne="http://schemas.microsoft.com/office/word/2006/wordml" xmlns:wps="http://schemas.microsoft.com/office/word/2010/wordprocessingShape" mc:Ignorable="w14 w15 wp14">
+  <w:abstractNum w:abstractNumId="0">
+    <w:nsid w:val="048A3F33"/>
+    <w:multiLevelType w:val="hybridMultilevel"/>
+    <w:tmpl w:val="6F6E68A8"/>
+    <w:lvl w:ilvl="0" w:tplc="040C0001">
+      <w:start w:val="1"/>
+      <w:numFmt w:val="bullet"/>
+      <w:lvlText w:val=""/>
+      <w:lvlJc w:val="left"/>
+      <w:pPr>
+        <w:ind w:left="720" w:hanging="360"/>
+      </w:pPr>
+      <w:rPr>
+        <w:rFonts w:ascii="Symbol" w:hAnsi="Symbol" w:hint="default"/>
+      </w:rPr>
+    </w:lvl>
+    <w:lvl w:ilvl="1" w:tplc="040C0003" w:tentative="1">
+      <w:start w:val="1"/>
+      <w:numFmt w:val="bullet"/>
+      <w:lvlText w:val="o"/>
+      <w:lvlJc w:val="left"/>
+      <w:pPr>
+        <w:ind w:left="1440" w:hanging="360"/>
+      </w:pPr>
+      <w:rPr>
+        <w:rFonts w:ascii="Courier New" w:hAnsi="Courier New" w:cs="Courier New" w:hint="default"/>
+      </w:rPr>
+    </w:lvl>
+    <w:lvl w:ilvl="2" w:tplc="040C0005" w:tentative="1">
+      <w:start w:val="1"/>
+      <w:numFmt w:val="bullet"/>
+      <w:lvlText w:val=""/>
+      <w:lvlJc w:val="left"/>
+      <w:pPr>
+        <w:ind w:left="2160" w:hanging="360"/>
+      </w:pPr>
+      <w:rPr>
+        <w:rFonts w:ascii="Wingdings" w:hAnsi="Wingdings" w:hint="default"/>
+      </w:rPr>
+    </w:lvl>
+    <w:lvl w:ilvl="3" w:tplc="040C0001" w:tentative="1">
+      <w:start w:val="1"/>
+      <w:numFmt w:val="bullet"/>
+      <w:lvlText w:val=""/>
+      <w:lvlJc w:val="left"/>
+      <w:pPr>
+        <w:ind w:left="2880" w:hanging="360"/>
+      </w:pPr>
+      <w:rPr>
+        <w:rFonts w:ascii="Symbol" w:hAnsi="Symbol" w:hint="default"/>
+      </w:rPr>
+    </w:lvl>
+    <w:lvl w:ilvl="4" w:tplc="040C0003" w:tentative="1">
+      <w:start w:val="1"/>
+      <w:numFmt w:val="bullet"/>
+      <w:lvlText w:val="o"/>
+      <w:lvlJc w:val="left"/>
+      <w:pPr>
+        <w:ind w:left="3600" w:hanging="360"/>
+      </w:pPr>
+      <w:rPr>
+        <w:rFonts w:ascii="Courier New" w:hAnsi="Courier New" w:cs="Courier New" w:hint="default"/>
+      </w:rPr>
+    </w:lvl>
+    <w:lvl w:ilvl="5" w:tplc="040C0005" w:tentative="1">
+      <w:start w:val="1"/>
+      <w:numFmt w:val="bullet"/>
+      <w:lvlText w:val=""/>
+      <w:lvlJc w:val="left"/>
+      <w:pPr>
+        <w:ind w:left="4320" w:hanging="360"/>
+      </w:pPr>
+      <w:rPr>
+        <w:rFonts w:ascii="Wingdings" w:hAnsi="Wingdings" w:hint="default"/>
+      </w:rPr>
+    </w:lvl>
+    <w:lvl w:ilvl="6" w:tplc="040C0001" w:tentative="1">
+      <w:start w:val="1"/>
+      <w:numFmt w:val="bullet"/>
+      <w:lvlText w:val=""/>
+      <w:lvlJc w:val="left"/>
+      <w:pPr>
+        <w:ind w:left="5040" w:hanging="360"/>
+      </w:pPr>
+      <w:rPr>
+        <w:rFonts w:ascii="Symbol" w:hAnsi="Symbol" w:hint="default"/>
+      </w:rPr>
+    </w:lvl>
+    <w:lvl w:ilvl="7" w:tplc="040C0003" w:tentative="1">
+      <w:start w:val="1"/>
+      <w:numFmt w:val="bullet"/>
+      <w:lvlText w:val="o"/>
+      <w:lvlJc w:val="left"/>
+      <w:pPr>
+        <w:ind w:left="5760" w:hanging="360"/>
+      </w:pPr>
+      <w:rPr>
+        <w:rFonts w:ascii="Courier New" w:hAnsi="Courier New" w:cs="Courier New" w:hint="default"/>
+      </w:rPr>
+    </w:lvl>
+    <w:lvl w:ilvl="8" w:tplc="040C0005" w:tentative="1">
+      <w:start w:val="1"/>
+      <w:numFmt w:val="bullet"/>
+      <w:lvlText w:val=""/>
+      <w:lvlJc w:val="left"/>
+      <w:pPr>
+        <w:ind w:left="6480" w:hanging="360"/>
+      </w:pPr>
+      <w:rPr>
+        <w:rFonts w:ascii="Wingdings" w:hAnsi="Wingdings" w:hint="default"/>
+      </w:rPr>
+    </w:lvl>
+  </w:abstractNum>
+  <w:abstractNum w:abstractNumId="1">
+    <w:nsid w:val="0B061E08"/>
+    <w:multiLevelType w:val="hybridMultilevel"/>
+    <w:tmpl w:val="9BE8A56E"/>
+    <w:lvl w:ilvl="0" w:tplc="040C0001">
+      <w:start w:val="1"/>
+      <w:numFmt w:val="bullet"/>
+      <w:lvlText w:val=""/>
+      <w:lvlJc w:val="left"/>
+      <w:pPr>
+        <w:ind w:left="720" w:hanging="360"/>
+      </w:pPr>
+      <w:rPr>
+        <w:rFonts w:ascii="Symbol" w:hAnsi="Symbol" w:hint="default"/>
+      </w:rPr>
+    </w:lvl>
+    <w:lvl w:ilvl="1" w:tplc="040C0003" w:tentative="1">
+      <w:start w:val="1"/>
+      <w:numFmt w:val="bullet"/>
+      <w:lvlText w:val="o"/>
+      <w:lvlJc w:val="left"/>
+      <w:pPr>
+        <w:ind w:left="1440" w:hanging="360"/>
+      </w:pPr>
+      <w:rPr>
+        <w:rFonts w:ascii="Courier New" w:hAnsi="Courier New" w:cs="Courier New" w:hint="default"/>
+      </w:rPr>
+    </w:lvl>
+    <w:lvl w:ilvl="2" w:tplc="040C0005" w:tentative="1">
+      <w:start w:val="1"/>
+      <w:numFmt w:val="bullet"/>
+      <w:lvlText w:val=""/>
+      <w:lvlJc w:val="left"/>
+      <w:pPr>
+        <w:ind w:left="2160" w:hanging="360"/>
+      </w:pPr>
+      <w:rPr>
+        <w:rFonts w:ascii="Wingdings" w:hAnsi="Wingdings" w:hint="default"/>
+      </w:rPr>
+    </w:lvl>
+    <w:lvl w:ilvl="3" w:tplc="040C0001" w:tentative="1">
+      <w:start w:val="1"/>
+      <w:numFmt w:val="bullet"/>
+      <w:lvlText w:val=""/>
+      <w:lvlJc w:val="left"/>
+      <w:pPr>
+        <w:ind w:left="2880" w:hanging="360"/>
+      </w:pPr>
+      <w:rPr>
+        <w:rFonts w:ascii="Symbol" w:hAnsi="Symbol" w:hint="default"/>
+      </w:rPr>
+    </w:lvl>
+    <w:lvl w:ilvl="4" w:tplc="040C0003" w:tentative="1">
+      <w:start w:val="1"/>
+      <w:numFmt w:val="bullet"/>
+      <w:lvlText w:val="o"/>
+      <w:lvlJc w:val="left"/>
+      <w:pPr>
+        <w:ind w:left="3600" w:hanging="360"/>
+      </w:pPr>
+      <w:rPr>
+        <w:rFonts w:ascii="Courier New" w:hAnsi="Courier New" w:cs="Courier New" w:hint="default"/>
+      </w:rPr>
+    </w:lvl>
+    <w:lvl w:ilvl="5" w:tplc="040C0005" w:tentative="1">
+      <w:start w:val="1"/>
+      <w:numFmt w:val="bullet"/>
+      <w:lvlText w:val=""/>
+      <w:lvlJc w:val="left"/>
+      <w:pPr>
+        <w:ind w:left="4320" w:hanging="360"/>
+      </w:pPr>
+      <w:rPr>
+        <w:rFonts w:ascii="Wingdings" w:hAnsi="Wingdings" w:hint="default"/>
+      </w:rPr>
+    </w:lvl>
+    <w:lvl w:ilvl="6" w:tplc="040C0001" w:tentative="1">
+      <w:start w:val="1"/>
+      <w:numFmt w:val="bullet"/>
+      <w:lvlText w:val=""/>
+      <w:lvlJc w:val="left"/>
+      <w:pPr>
+        <w:ind w:left="5040" w:hanging="360"/>
+      </w:pPr>
+      <w:rPr>
+        <w:rFonts w:ascii="Symbol" w:hAnsi="Symbol" w:hint="default"/>
+      </w:rPr>
+    </w:lvl>
+    <w:lvl w:ilvl="7" w:tplc="040C0003" w:tentative="1">
+      <w:start w:val="1"/>
+      <w:numFmt w:val="bullet"/>
+      <w:lvlText w:val="o"/>
+      <w:lvlJc w:val="left"/>
+      <w:pPr>
+        <w:ind w:left="5760" w:hanging="360"/>
+      </w:pPr>
+      <w:rPr>
+        <w:rFonts w:ascii="Courier New" w:hAnsi="Courier New" w:cs="Courier New" w:hint="default"/>
+      </w:rPr>
+    </w:lvl>
+    <w:lvl w:ilvl="8" w:tplc="040C0005" w:tentative="1">
+      <w:start w:val="1"/>
+      <w:numFmt w:val="bullet"/>
+      <w:lvlText w:val=""/>
+      <w:lvlJc w:val="left"/>
+      <w:pPr>
+        <w:ind w:left="6480" w:hanging="360"/>
+      </w:pPr>
+      <w:rPr>
+        <w:rFonts w:ascii="Wingdings" w:hAnsi="Wingdings" w:hint="default"/>
+      </w:rPr>
+    </w:lvl>
+  </w:abstractNum>
+  <w:abstractNum w:abstractNumId="2">
+    <w:nsid w:val="450509EB"/>
+    <w:multiLevelType w:val="hybridMultilevel"/>
+    <w:tmpl w:val="71B234F6"/>
+    <w:lvl w:ilvl="0" w:tplc="040C0001">
+      <w:start w:val="1"/>
+      <w:numFmt w:val="bullet"/>
+      <w:lvlText w:val=""/>
+      <w:lvlJc w:val="left"/>
+      <w:pPr>
+        <w:ind w:left="720" w:hanging="360"/>
+      </w:pPr>
+      <w:rPr>
+        <w:rFonts w:ascii="Symbol" w:hAnsi="Symbol" w:hint="default"/>
+      </w:rPr>
+    </w:lvl>
+    <w:lvl w:ilvl="1" w:tplc="040C0003" w:tentative="1">
+      <w:start w:val="1"/>
+      <w:numFmt w:val="bullet"/>
+      <w:lvlText w:val="o"/>
+      <w:lvlJc w:val="left"/>
+      <w:pPr>
+        <w:ind w:left="1440" w:hanging="360"/>
+      </w:pPr>
+      <w:rPr>
+        <w:rFonts w:ascii="Courier New" w:hAnsi="Courier New" w:cs="Courier New" w:hint="default"/>
+      </w:rPr>
+    </w:lvl>
+    <w:lvl w:ilvl="2" w:tplc="040C0005" w:tentative="1">
+      <w:start w:val="1"/>
+      <w:numFmt w:val="bullet"/>
+      <w:lvlText w:val=""/>
+      <w:lvlJc w:val="left"/>
+      <w:pPr>
+        <w:ind w:left="2160" w:hanging="360"/>
+      </w:pPr>
+      <w:rPr>
+        <w:rFonts w:ascii="Wingdings" w:hAnsi="Wingdings" w:hint="default"/>
+      </w:rPr>
+    </w:lvl>
+    <w:lvl w:ilvl="3" w:tplc="040C0001" w:tentative="1">
+      <w:start w:val="1"/>
+      <w:numFmt w:val="bullet"/>
+      <w:lvlText w:val=""/>
+      <w:lvlJc w:val="left"/>
+      <w:pPr>
+        <w:ind w:left="2880" w:hanging="360"/>
+      </w:pPr>
+      <w:rPr>
+        <w:rFonts w:ascii="Symbol" w:hAnsi="Symbol" w:hint="default"/>
+      </w:rPr>
+    </w:lvl>
+    <w:lvl w:ilvl="4" w:tplc="040C0003" w:tentative="1">
+      <w:start w:val="1"/>
+      <w:numFmt w:val="bullet"/>
+      <w:lvlText w:val="o"/>
+      <w:lvlJc w:val="left"/>
+      <w:pPr>
+        <w:ind w:left="3600" w:hanging="360"/>
+      </w:pPr>
+      <w:rPr>
+        <w:rFonts w:ascii="Courier New" w:hAnsi="Courier New" w:cs="Courier New" w:hint="default"/>
+      </w:rPr>
+    </w:lvl>
+    <w:lvl w:ilvl="5" w:tplc="040C0005" w:tentative="1">
+      <w:start w:val="1"/>
+      <w:numFmt w:val="bullet"/>
+      <w:lvlText w:val=""/>
+      <w:lvlJc w:val="left"/>
+      <w:pPr>
+        <w:ind w:left="4320" w:hanging="360"/>
+      </w:pPr>
+      <w:rPr>
+        <w:rFonts w:ascii="Wingdings" w:hAnsi="Wingdings" w:hint="default"/>
+      </w:rPr>
+    </w:lvl>
+    <w:lvl w:ilvl="6" w:tplc="040C0001" w:tentative="1">
+      <w:start w:val="1"/>
+      <w:numFmt w:val="bullet"/>
+      <w:lvlText w:val=""/>
+      <w:lvlJc w:val="left"/>
+      <w:pPr>
+        <w:ind w:left="5040" w:hanging="360"/>
+      </w:pPr>
+      <w:rPr>
+        <w:rFonts w:ascii="Symbol" w:hAnsi="Symbol" w:hint="default"/>
+      </w:rPr>
+    </w:lvl>
+    <w:lvl w:ilvl="7" w:tplc="040C0003" w:tentative="1">
+      <w:start w:val="1"/>
+      <w:numFmt w:val="bullet"/>
+      <w:lvlText w:val="o"/>
+      <w:lvlJc w:val="left"/>
+      <w:pPr>
+        <w:ind w:left="5760" w:hanging="360"/>
+      </w:pPr>
+      <w:rPr>
+        <w:rFonts w:ascii="Courier New" w:hAnsi="Courier New" w:cs="Courier New" w:hint="default"/>
+      </w:rPr>
+    </w:lvl>
+    <w:lvl w:ilvl="8" w:tplc="040C0005" w:tentative="1">
+      <w:start w:val="1"/>
+      <w:numFmt w:val="bullet"/>
+      <w:lvlText w:val=""/>
+      <w:lvlJc w:val="left"/>
+      <w:pPr>
+        <w:ind w:left="6480" w:hanging="360"/>
+      </w:pPr>
+      <w:rPr>
+        <w:rFonts w:ascii="Wingdings" w:hAnsi="Wingdings" w:hint="default"/>
+      </w:rPr>
+    </w:lvl>
+  </w:abstractNum>
+  <w:num w:numId="1">
+    <w:abstractNumId w:val="2"/>
+  </w:num>
+  <w:num w:numId="2">
+    <w:abstractNumId w:val="1"/>
+  </w:num>
+  <w:num w:numId="3">
+    <w:abstractNumId w:val="0"/>
+  </w:num>
+</w:numbering>
 </file>
 
 <file path=word/styles.xml><?xml version="1.0" encoding="utf-8"?>
@@ -6326,6 +7415,28 @@
       <w:szCs w:val="24"/>
     </w:rPr>
   </w:style>
+  <w:style w:type="paragraph" w:styleId="Titre4">
+    <w:name w:val="heading 4"/>
+    <w:basedOn w:val="Normal"/>
+    <w:next w:val="Normal"/>
+    <w:link w:val="Titre4Car"/>
+    <w:uiPriority w:val="9"/>
+    <w:unhideWhenUsed/>
+    <w:qFormat/>
+    <w:rsid w:val="00E9730A"/>
+    <w:pPr>
+      <w:keepNext/>
+      <w:keepLines/>
+      <w:spacing w:before="40" w:after="0"/>
+      <w:outlineLvl w:val="3"/>
+    </w:pPr>
+    <w:rPr>
+      <w:rFonts w:asciiTheme="majorHAnsi" w:eastAsiaTheme="majorEastAsia" w:hAnsiTheme="majorHAnsi" w:cstheme="majorBidi"/>
+      <w:i/>
+      <w:iCs/>
+      <w:color w:val="2E74B5" w:themeColor="accent1" w:themeShade="BF"/>
+    </w:rPr>
+  </w:style>
   <w:style w:type="character" w:default="1" w:styleId="Policepardfaut">
     <w:name w:val="Default Paragraph Font"/>
     <w:uiPriority w:val="1"/>
@@ -6390,6 +7501,30 @@
       <w:color w:val="1F4D78" w:themeColor="accent1" w:themeShade="7F"/>
       <w:sz w:val="24"/>
       <w:szCs w:val="24"/>
+    </w:rPr>
+  </w:style>
+  <w:style w:type="paragraph" w:styleId="Paragraphedeliste">
+    <w:name w:val="List Paragraph"/>
+    <w:basedOn w:val="Normal"/>
+    <w:uiPriority w:val="34"/>
+    <w:qFormat/>
+    <w:rsid w:val="004063CC"/>
+    <w:pPr>
+      <w:ind w:left="720"/>
+      <w:contextualSpacing/>
+    </w:pPr>
+  </w:style>
+  <w:style w:type="character" w:customStyle="1" w:styleId="Titre4Car">
+    <w:name w:val="Titre 4 Car"/>
+    <w:basedOn w:val="Policepardfaut"/>
+    <w:link w:val="Titre4"/>
+    <w:uiPriority w:val="9"/>
+    <w:rsid w:val="00E9730A"/>
+    <w:rPr>
+      <w:rFonts w:asciiTheme="majorHAnsi" w:eastAsiaTheme="majorEastAsia" w:hAnsiTheme="majorHAnsi" w:cstheme="majorBidi"/>
+      <w:i/>
+      <w:iCs/>
+      <w:color w:val="2E74B5" w:themeColor="accent1" w:themeShade="BF"/>
     </w:rPr>
   </w:style>
 </w:styles>

</xml_diff>

<commit_message>
Read device list from testConfig file
</commit_message>
<xml_diff>
--- a/doc/Documentation.docx
+++ b/doc/Documentation.docx
@@ -73,7 +73,37 @@
         <w:rPr>
           <w:lang w:val="en-US"/>
         </w:rPr>
-        <w:t>Business configuration can be done through the “variables” parameter. Value is a json string containing key-value pairs ({‘key1’: ‘value1’, ‘key2’: ‘value2’}).</w:t>
+        <w:t>Business configu</w:t>
+      </w:r>
+      <w:r>
+        <w:rPr>
+          <w:lang w:val="en-US"/>
+        </w:rPr>
+        <w:t>ration can be done through the “unknown”</w:t>
+      </w:r>
+      <w:r>
+        <w:rPr>
+          <w:lang w:val="en-US"/>
+        </w:rPr>
+        <w:t xml:space="preserve"> parameter</w:t>
+      </w:r>
+      <w:r>
+        <w:rPr>
+          <w:lang w:val="en-US"/>
+        </w:rPr>
+        <w:t>s</w:t>
+      </w:r>
+      <w:r>
+        <w:rPr>
+          <w:lang w:val="en-US"/>
+        </w:rPr>
+        <w:t xml:space="preserve">. </w:t>
+      </w:r>
+      <w:r>
+        <w:rPr>
+          <w:lang w:val="en-US"/>
+        </w:rPr>
+        <w:t>These are parameters which are not known from the framework. They are added to a list of business parameters.</w:t>
       </w:r>
     </w:p>
     <w:p>
@@ -100,7 +130,21 @@
         <w:rPr>
           <w:lang w:val="en-US"/>
         </w:rPr>
-        <w:t>XML configurations are done statically and must be duplicated through all the test suites (or using “testConfiguration” parameter). It’s not possible to have a centralized configuration which depends on test environment.</w:t>
+        <w:t>XML configurations are done statically and must be duplicated through all the test suites (or using “</w:t>
+      </w:r>
+      <w:proofErr w:type="spellStart"/>
+      <w:r>
+        <w:rPr>
+          <w:lang w:val="en-US"/>
+        </w:rPr>
+        <w:t>testConfiguration</w:t>
+      </w:r>
+      <w:proofErr w:type="spellEnd"/>
+      <w:r>
+        <w:rPr>
+          <w:lang w:val="en-US"/>
+        </w:rPr>
+        <w:t>” parameter). It’s not possible to have a centralized configuration which depends on test environment.</w:t>
       </w:r>
     </w:p>
     <w:p>
@@ -187,7 +231,49 @@
         <w:rPr>
           <w:lang w:val="en-US"/>
         </w:rPr>
-        <w:t>“General“ section is for common configuration (e.g: a database user name which does not depends on environment) and other sections are specific to named test environments. Here, we define a “Dev” environment. Then, when launching test, user MUST define the environment on which test will be run with the option “-Denv=Dev”</w:t>
+        <w:t>“General</w:t>
+      </w:r>
+      <w:proofErr w:type="gramStart"/>
+      <w:r>
+        <w:rPr>
+          <w:lang w:val="en-US"/>
+        </w:rPr>
+        <w:t>“ section</w:t>
+      </w:r>
+      <w:proofErr w:type="gramEnd"/>
+      <w:r>
+        <w:rPr>
+          <w:lang w:val="en-US"/>
+        </w:rPr>
+        <w:t xml:space="preserve"> is for common configuration (</w:t>
+      </w:r>
+      <w:proofErr w:type="spellStart"/>
+      <w:r>
+        <w:rPr>
+          <w:lang w:val="en-US"/>
+        </w:rPr>
+        <w:t>e.g</w:t>
+      </w:r>
+      <w:proofErr w:type="spellEnd"/>
+      <w:r>
+        <w:rPr>
+          <w:lang w:val="en-US"/>
+        </w:rPr>
+        <w:t>: a database user name which does not depends on environment) and other sections are specific to named test environments. Here, we define a “Dev” environment. Then, when launching test, user MUST define the environment on which test will be run with the option “-</w:t>
+      </w:r>
+      <w:proofErr w:type="spellStart"/>
+      <w:r>
+        <w:rPr>
+          <w:lang w:val="en-US"/>
+        </w:rPr>
+        <w:t>Denv</w:t>
+      </w:r>
+      <w:proofErr w:type="spellEnd"/>
+      <w:r>
+        <w:rPr>
+          <w:lang w:val="en-US"/>
+        </w:rPr>
+        <w:t>=Dev”</w:t>
       </w:r>
     </w:p>
     <w:p>
@@ -213,7 +299,21 @@
         <w:rPr>
           <w:lang w:val="en-US"/>
         </w:rPr>
-        <w:t>This file must be located in &lt;application root&gt;/data/&lt;application name&gt;/config folder.</w:t>
+        <w:t>This file must be located in &lt;application root&gt;/data/&lt;application name&gt;/</w:t>
+      </w:r>
+      <w:proofErr w:type="spellStart"/>
+      <w:r>
+        <w:rPr>
+          <w:lang w:val="en-US"/>
+        </w:rPr>
+        <w:t>config</w:t>
+      </w:r>
+      <w:proofErr w:type="spellEnd"/>
+      <w:r>
+        <w:rPr>
+          <w:lang w:val="en-US"/>
+        </w:rPr>
+        <w:t xml:space="preserve"> folder.</w:t>
       </w:r>
     </w:p>
     <w:p>
@@ -293,14 +393,20 @@
     </w:p>
     <w:p>
       <w:pPr>
-        <w:rPr>
-          <w:lang w:val="en-US"/>
-        </w:rPr>
-      </w:pPr>
+        <w:pStyle w:val="Titre2"/>
+        <w:rPr>
+          <w:lang w:val="en-US"/>
+        </w:rPr>
+      </w:pPr>
+      <w:r>
+        <w:rPr>
+          <w:lang w:val="en-US"/>
+        </w:rPr>
+        <w:t>Cucumber tests</w:t>
+      </w:r>
     </w:p>
     <w:p>
       <w:pPr>
-        <w:pStyle w:val="Titre1"/>
         <w:rPr>
           <w:lang w:val="en-US"/>
         </w:rPr>
@@ -308,20 +414,75 @@
     </w:p>
     <w:p>
       <w:pPr>
-        <w:pStyle w:val="Titre1"/>
-        <w:rPr>
-          <w:lang w:val="en-US"/>
-        </w:rPr>
-      </w:pPr>
-      <w:r>
-        <w:rPr>
-          <w:lang w:val="en-US"/>
-        </w:rPr>
-        <w:t>Test with providers</w:t>
+        <w:pStyle w:val="Titre2"/>
+        <w:rPr>
+          <w:lang w:val="en-US"/>
+        </w:rPr>
+      </w:pPr>
+      <w:proofErr w:type="spellStart"/>
+      <w:r>
+        <w:rPr>
+          <w:lang w:val="en-US"/>
+        </w:rPr>
+        <w:t>TestNG</w:t>
+      </w:r>
+      <w:proofErr w:type="spellEnd"/>
+      <w:r>
+        <w:rPr>
+          <w:lang w:val="en-US"/>
+        </w:rPr>
+        <w:t xml:space="preserve"> tests</w:t>
       </w:r>
     </w:p>
     <w:p>
       <w:pPr>
+        <w:rPr>
+          <w:b/>
+          <w:color w:val="FF0000"/>
+          <w:lang w:val="en-US"/>
+        </w:rPr>
+      </w:pPr>
+      <w:r>
+        <w:rPr>
+          <w:b/>
+          <w:color w:val="FF0000"/>
+          <w:lang w:val="en-US"/>
+        </w:rPr>
+        <w:t>TBD</w:t>
+      </w:r>
+      <w:r>
+        <w:rPr>
+          <w:b/>
+          <w:color w:val="FF0000"/>
+          <w:lang w:val="en-US"/>
+        </w:rPr>
+        <w:t xml:space="preserve"> (extract example from STF)</w:t>
+      </w:r>
+    </w:p>
+    <w:p>
+      <w:pPr>
+        <w:pStyle w:val="Titre1"/>
+        <w:rPr>
+          <w:lang w:val="en-US"/>
+        </w:rPr>
+      </w:pPr>
+    </w:p>
+    <w:p>
+      <w:pPr>
+        <w:pStyle w:val="Titre1"/>
+        <w:rPr>
+          <w:lang w:val="en-US"/>
+        </w:rPr>
+      </w:pPr>
+      <w:r>
+        <w:rPr>
+          <w:lang w:val="en-US"/>
+        </w:rPr>
+        <w:t>Test with providers</w:t>
+      </w:r>
+    </w:p>
+    <w:p>
+      <w:pPr>
         <w:pStyle w:val="Titre2"/>
         <w:rPr>
           <w:lang w:val="en-US"/>
@@ -331,8 +492,16 @@
         <w:rPr>
           <w:lang w:val="en-US"/>
         </w:rPr>
-        <w:t>Test with Appium</w:t>
-      </w:r>
+        <w:t xml:space="preserve">Test with </w:t>
+      </w:r>
+      <w:proofErr w:type="spellStart"/>
+      <w:r>
+        <w:rPr>
+          <w:lang w:val="en-US"/>
+        </w:rPr>
+        <w:t>Appium</w:t>
+      </w:r>
+      <w:proofErr w:type="spellEnd"/>
       <w:r>
         <w:rPr>
           <w:lang w:val="en-US"/>
@@ -479,7 +648,33 @@
                                 <w:szCs w:val="20"/>
                                 <w:lang w:val="en-US"/>
                               </w:rPr>
-                              <w:t>"tnr_appium_mobile_app"</w:t>
+                              <w:t>"</w:t>
+                            </w:r>
+                            <w:proofErr w:type="spellStart"/>
+                            <w:r>
+                              <w:rPr>
+                                <w:rFonts w:ascii="Consolas" w:hAnsi="Consolas" w:cs="Consolas"/>
+                                <w:i/>
+                                <w:iCs/>
+                                <w:color w:val="2A00FF"/>
+                                <w:sz w:val="20"/>
+                                <w:szCs w:val="20"/>
+                                <w:lang w:val="en-US"/>
+                              </w:rPr>
+                              <w:t>tnr_appium_mobile_app</w:t>
+                            </w:r>
+                            <w:proofErr w:type="spellEnd"/>
+                            <w:r>
+                              <w:rPr>
+                                <w:rFonts w:ascii="Consolas" w:hAnsi="Consolas" w:cs="Consolas"/>
+                                <w:i/>
+                                <w:iCs/>
+                                <w:color w:val="2A00FF"/>
+                                <w:sz w:val="20"/>
+                                <w:szCs w:val="20"/>
+                                <w:lang w:val="en-US"/>
+                              </w:rPr>
+                              <w:t>"</w:t>
                             </w:r>
                             <w:r>
                               <w:rPr>
@@ -590,6 +785,7 @@
                               </w:rPr>
                               <w:tab/>
                             </w:r>
+                            <w:proofErr w:type="gramStart"/>
                             <w:r>
                               <w:rPr>
                                 <w:rFonts w:ascii="Consolas" w:hAnsi="Consolas" w:cs="Consolas"/>
@@ -598,7 +794,18 @@
                                 <w:szCs w:val="20"/>
                                 <w:lang w:val="en-US"/>
                               </w:rPr>
-                              <w:t>&lt;!-- cucumber part --&gt;</w:t>
+                              <w:t>&lt;!--</w:t>
+                            </w:r>
+                            <w:proofErr w:type="gramEnd"/>
+                            <w:r>
+                              <w:rPr>
+                                <w:rFonts w:ascii="Consolas" w:hAnsi="Consolas" w:cs="Consolas"/>
+                                <w:color w:val="3F5FBF"/>
+                                <w:sz w:val="20"/>
+                                <w:szCs w:val="20"/>
+                                <w:lang w:val="en-US"/>
+                              </w:rPr>
+                              <w:t xml:space="preserve"> cucumber part --&gt;</w:t>
                             </w:r>
                           </w:p>
                           <w:p>
@@ -693,37 +900,9 @@
                                 <w:szCs w:val="20"/>
                                 <w:lang w:val="en-US"/>
                               </w:rPr>
-                              <w:t>"cucumberTests"</w:t>
-                            </w:r>
-                            <w:r>
-                              <w:rPr>
-                                <w:rFonts w:ascii="Consolas" w:hAnsi="Consolas" w:cs="Consolas"/>
-                                <w:sz w:val="20"/>
-                                <w:szCs w:val="20"/>
-                                <w:lang w:val="en-US"/>
-                              </w:rPr>
-                              <w:t xml:space="preserve"> </w:t>
-                            </w:r>
-                            <w:r>
-                              <w:rPr>
-                                <w:rFonts w:ascii="Consolas" w:hAnsi="Consolas" w:cs="Consolas"/>
-                                <w:color w:val="7F007F"/>
-                                <w:sz w:val="20"/>
-                                <w:szCs w:val="20"/>
-                                <w:lang w:val="en-US"/>
-                              </w:rPr>
-                              <w:t>value</w:t>
-                            </w:r>
-                            <w:r>
-                              <w:rPr>
-                                <w:rFonts w:ascii="Consolas" w:hAnsi="Consolas" w:cs="Consolas"/>
-                                <w:color w:val="000000"/>
-                                <w:sz w:val="20"/>
-                                <w:szCs w:val="20"/>
-                                <w:lang w:val="en-US"/>
-                              </w:rPr>
-                              <w:t>=</w:t>
-                            </w:r>
+                              <w:t>"</w:t>
+                            </w:r>
+                            <w:proofErr w:type="spellStart"/>
                             <w:r>
                               <w:rPr>
                                 <w:rFonts w:ascii="Consolas" w:hAnsi="Consolas" w:cs="Consolas"/>
@@ -734,7 +913,87 @@
                                 <w:szCs w:val="20"/>
                                 <w:lang w:val="en-US"/>
                               </w:rPr>
-                              <w:t>"Infolidays"</w:t>
+                              <w:t>cucumberTests</w:t>
+                            </w:r>
+                            <w:proofErr w:type="spellEnd"/>
+                            <w:r>
+                              <w:rPr>
+                                <w:rFonts w:ascii="Consolas" w:hAnsi="Consolas" w:cs="Consolas"/>
+                                <w:i/>
+                                <w:iCs/>
+                                <w:color w:val="2A00FF"/>
+                                <w:sz w:val="20"/>
+                                <w:szCs w:val="20"/>
+                                <w:lang w:val="en-US"/>
+                              </w:rPr>
+                              <w:t>"</w:t>
+                            </w:r>
+                            <w:r>
+                              <w:rPr>
+                                <w:rFonts w:ascii="Consolas" w:hAnsi="Consolas" w:cs="Consolas"/>
+                                <w:sz w:val="20"/>
+                                <w:szCs w:val="20"/>
+                                <w:lang w:val="en-US"/>
+                              </w:rPr>
+                              <w:t xml:space="preserve"> </w:t>
+                            </w:r>
+                            <w:r>
+                              <w:rPr>
+                                <w:rFonts w:ascii="Consolas" w:hAnsi="Consolas" w:cs="Consolas"/>
+                                <w:color w:val="7F007F"/>
+                                <w:sz w:val="20"/>
+                                <w:szCs w:val="20"/>
+                                <w:lang w:val="en-US"/>
+                              </w:rPr>
+                              <w:t>value</w:t>
+                            </w:r>
+                            <w:r>
+                              <w:rPr>
+                                <w:rFonts w:ascii="Consolas" w:hAnsi="Consolas" w:cs="Consolas"/>
+                                <w:color w:val="000000"/>
+                                <w:sz w:val="20"/>
+                                <w:szCs w:val="20"/>
+                                <w:lang w:val="en-US"/>
+                              </w:rPr>
+                              <w:t>=</w:t>
+                            </w:r>
+                            <w:r>
+                              <w:rPr>
+                                <w:rFonts w:ascii="Consolas" w:hAnsi="Consolas" w:cs="Consolas"/>
+                                <w:i/>
+                                <w:iCs/>
+                                <w:color w:val="2A00FF"/>
+                                <w:sz w:val="20"/>
+                                <w:szCs w:val="20"/>
+                                <w:lang w:val="en-US"/>
+                              </w:rPr>
+                              <w:t>"</w:t>
+                            </w:r>
+                            <w:proofErr w:type="spellStart"/>
+                            <w:r>
+                              <w:rPr>
+                                <w:rFonts w:ascii="Consolas" w:hAnsi="Consolas" w:cs="Consolas"/>
+                                <w:i/>
+                                <w:iCs/>
+                                <w:color w:val="2A00FF"/>
+                                <w:sz w:val="20"/>
+                                <w:szCs w:val="20"/>
+                                <w:lang w:val="en-US"/>
+                              </w:rPr>
+                              <w:t>Infolidays</w:t>
+                            </w:r>
+                            <w:proofErr w:type="spellEnd"/>
+                            <w:r>
+                              <w:rPr>
+                                <w:rFonts w:ascii="Consolas" w:hAnsi="Consolas" w:cs="Consolas"/>
+                                <w:i/>
+                                <w:iCs/>
+                                <w:color w:val="2A00FF"/>
+                                <w:sz w:val="20"/>
+                                <w:szCs w:val="20"/>
+                                <w:lang w:val="en-US"/>
+                              </w:rPr>
+                              <w:t>"</w:t>
                             </w:r>
                             <w:r>
                               <w:rPr>
@@ -839,7 +1098,33 @@
                                 <w:szCs w:val="20"/>
                                 <w:lang w:val="en-US"/>
                               </w:rPr>
-                              <w:t>"cucumberTags"</w:t>
+                              <w:t>"</w:t>
+                            </w:r>
+                            <w:proofErr w:type="spellStart"/>
+                            <w:r>
+                              <w:rPr>
+                                <w:rFonts w:ascii="Consolas" w:hAnsi="Consolas" w:cs="Consolas"/>
+                                <w:i/>
+                                <w:iCs/>
+                                <w:color w:val="2A00FF"/>
+                                <w:sz w:val="20"/>
+                                <w:szCs w:val="20"/>
+                                <w:lang w:val="en-US"/>
+                              </w:rPr>
+                              <w:t>cucumberTags</w:t>
+                            </w:r>
+                            <w:proofErr w:type="spellEnd"/>
+                            <w:r>
+                              <w:rPr>
+                                <w:rFonts w:ascii="Consolas" w:hAnsi="Consolas" w:cs="Consolas"/>
+                                <w:i/>
+                                <w:iCs/>
+                                <w:color w:val="2A00FF"/>
+                                <w:sz w:val="20"/>
+                                <w:szCs w:val="20"/>
+                                <w:lang w:val="en-US"/>
+                              </w:rPr>
+                              <w:t>"</w:t>
                             </w:r>
                             <w:r>
                               <w:rPr>
@@ -1301,37 +1586,9 @@
                                 <w:szCs w:val="20"/>
                                 <w:lang w:val="en-US"/>
                               </w:rPr>
-                              <w:t>"testType"</w:t>
-                            </w:r>
-                            <w:r>
-                              <w:rPr>
-                                <w:rFonts w:ascii="Consolas" w:hAnsi="Consolas" w:cs="Consolas"/>
-                                <w:sz w:val="20"/>
-                                <w:szCs w:val="20"/>
-                                <w:lang w:val="en-US"/>
-                              </w:rPr>
-                              <w:t xml:space="preserve"> </w:t>
-                            </w:r>
-                            <w:r>
-                              <w:rPr>
-                                <w:rFonts w:ascii="Consolas" w:hAnsi="Consolas" w:cs="Consolas"/>
-                                <w:color w:val="7F007F"/>
-                                <w:sz w:val="20"/>
-                                <w:szCs w:val="20"/>
-                                <w:lang w:val="en-US"/>
-                              </w:rPr>
-                              <w:t>value</w:t>
-                            </w:r>
-                            <w:r>
-                              <w:rPr>
-                                <w:rFonts w:ascii="Consolas" w:hAnsi="Consolas" w:cs="Consolas"/>
-                                <w:color w:val="000000"/>
-                                <w:sz w:val="20"/>
-                                <w:szCs w:val="20"/>
-                                <w:lang w:val="en-US"/>
-                              </w:rPr>
-                              <w:t>=</w:t>
-                            </w:r>
+                              <w:t>"</w:t>
+                            </w:r>
+                            <w:proofErr w:type="spellStart"/>
                             <w:r>
                               <w:rPr>
                                 <w:rFonts w:ascii="Consolas" w:hAnsi="Consolas" w:cs="Consolas"/>
@@ -1342,7 +1599,87 @@
                                 <w:szCs w:val="20"/>
                                 <w:lang w:val="en-US"/>
                               </w:rPr>
-                              <w:t>"appium_app_android"</w:t>
+                              <w:t>testType</w:t>
+                            </w:r>
+                            <w:proofErr w:type="spellEnd"/>
+                            <w:r>
+                              <w:rPr>
+                                <w:rFonts w:ascii="Consolas" w:hAnsi="Consolas" w:cs="Consolas"/>
+                                <w:i/>
+                                <w:iCs/>
+                                <w:color w:val="2A00FF"/>
+                                <w:sz w:val="20"/>
+                                <w:szCs w:val="20"/>
+                                <w:lang w:val="en-US"/>
+                              </w:rPr>
+                              <w:t>"</w:t>
+                            </w:r>
+                            <w:r>
+                              <w:rPr>
+                                <w:rFonts w:ascii="Consolas" w:hAnsi="Consolas" w:cs="Consolas"/>
+                                <w:sz w:val="20"/>
+                                <w:szCs w:val="20"/>
+                                <w:lang w:val="en-US"/>
+                              </w:rPr>
+                              <w:t xml:space="preserve"> </w:t>
+                            </w:r>
+                            <w:r>
+                              <w:rPr>
+                                <w:rFonts w:ascii="Consolas" w:hAnsi="Consolas" w:cs="Consolas"/>
+                                <w:color w:val="7F007F"/>
+                                <w:sz w:val="20"/>
+                                <w:szCs w:val="20"/>
+                                <w:lang w:val="en-US"/>
+                              </w:rPr>
+                              <w:t>value</w:t>
+                            </w:r>
+                            <w:r>
+                              <w:rPr>
+                                <w:rFonts w:ascii="Consolas" w:hAnsi="Consolas" w:cs="Consolas"/>
+                                <w:color w:val="000000"/>
+                                <w:sz w:val="20"/>
+                                <w:szCs w:val="20"/>
+                                <w:lang w:val="en-US"/>
+                              </w:rPr>
+                              <w:t>=</w:t>
+                            </w:r>
+                            <w:r>
+                              <w:rPr>
+                                <w:rFonts w:ascii="Consolas" w:hAnsi="Consolas" w:cs="Consolas"/>
+                                <w:i/>
+                                <w:iCs/>
+                                <w:color w:val="2A00FF"/>
+                                <w:sz w:val="20"/>
+                                <w:szCs w:val="20"/>
+                                <w:lang w:val="en-US"/>
+                              </w:rPr>
+                              <w:t>"</w:t>
+                            </w:r>
+                            <w:proofErr w:type="spellStart"/>
+                            <w:r>
+                              <w:rPr>
+                                <w:rFonts w:ascii="Consolas" w:hAnsi="Consolas" w:cs="Consolas"/>
+                                <w:i/>
+                                <w:iCs/>
+                                <w:color w:val="2A00FF"/>
+                                <w:sz w:val="20"/>
+                                <w:szCs w:val="20"/>
+                                <w:lang w:val="en-US"/>
+                              </w:rPr>
+                              <w:t>appium_app_android</w:t>
+                            </w:r>
+                            <w:proofErr w:type="spellEnd"/>
+                            <w:r>
+                              <w:rPr>
+                                <w:rFonts w:ascii="Consolas" w:hAnsi="Consolas" w:cs="Consolas"/>
+                                <w:i/>
+                                <w:iCs/>
+                                <w:color w:val="2A00FF"/>
+                                <w:sz w:val="20"/>
+                                <w:szCs w:val="20"/>
+                                <w:lang w:val="en-US"/>
+                              </w:rPr>
+                              <w:t>"</w:t>
                             </w:r>
                             <w:r>
                               <w:rPr>
@@ -1446,37 +1783,9 @@
                                 <w:szCs w:val="20"/>
                                 <w:lang w:val="en-US"/>
                               </w:rPr>
-                              <w:t>"appiumServerURL"</w:t>
-                            </w:r>
-                            <w:r>
-                              <w:rPr>
-                                <w:rFonts w:ascii="Consolas" w:hAnsi="Consolas" w:cs="Consolas"/>
-                                <w:sz w:val="20"/>
-                                <w:szCs w:val="20"/>
-                                <w:lang w:val="en-US"/>
-                              </w:rPr>
-                              <w:t xml:space="preserve"> </w:t>
-                            </w:r>
-                            <w:r>
-                              <w:rPr>
-                                <w:rFonts w:ascii="Consolas" w:hAnsi="Consolas" w:cs="Consolas"/>
-                                <w:color w:val="7F007F"/>
-                                <w:sz w:val="20"/>
-                                <w:szCs w:val="20"/>
-                                <w:lang w:val="en-US"/>
-                              </w:rPr>
-                              <w:t>value</w:t>
-                            </w:r>
-                            <w:r>
-                              <w:rPr>
-                                <w:rFonts w:ascii="Consolas" w:hAnsi="Consolas" w:cs="Consolas"/>
-                                <w:color w:val="000000"/>
-                                <w:sz w:val="20"/>
-                                <w:szCs w:val="20"/>
-                                <w:lang w:val="en-US"/>
-                              </w:rPr>
-                              <w:t>=</w:t>
-                            </w:r>
+                              <w:t>"</w:t>
+                            </w:r>
+                            <w:proofErr w:type="spellStart"/>
                             <w:r>
                               <w:rPr>
                                 <w:rFonts w:ascii="Consolas" w:hAnsi="Consolas" w:cs="Consolas"/>
@@ -1487,7 +1796,87 @@
                                 <w:szCs w:val="20"/>
                                 <w:lang w:val="en-US"/>
                               </w:rPr>
-                              <w:t>"http://localhost:4723/wd/hub"</w:t>
+                              <w:t>appiumServerURL</w:t>
+                            </w:r>
+                            <w:proofErr w:type="spellEnd"/>
+                            <w:r>
+                              <w:rPr>
+                                <w:rFonts w:ascii="Consolas" w:hAnsi="Consolas" w:cs="Consolas"/>
+                                <w:i/>
+                                <w:iCs/>
+                                <w:color w:val="2A00FF"/>
+                                <w:sz w:val="20"/>
+                                <w:szCs w:val="20"/>
+                                <w:lang w:val="en-US"/>
+                              </w:rPr>
+                              <w:t>"</w:t>
+                            </w:r>
+                            <w:r>
+                              <w:rPr>
+                                <w:rFonts w:ascii="Consolas" w:hAnsi="Consolas" w:cs="Consolas"/>
+                                <w:sz w:val="20"/>
+                                <w:szCs w:val="20"/>
+                                <w:lang w:val="en-US"/>
+                              </w:rPr>
+                              <w:t xml:space="preserve"> </w:t>
+                            </w:r>
+                            <w:r>
+                              <w:rPr>
+                                <w:rFonts w:ascii="Consolas" w:hAnsi="Consolas" w:cs="Consolas"/>
+                                <w:color w:val="7F007F"/>
+                                <w:sz w:val="20"/>
+                                <w:szCs w:val="20"/>
+                                <w:lang w:val="en-US"/>
+                              </w:rPr>
+                              <w:t>value</w:t>
+                            </w:r>
+                            <w:r>
+                              <w:rPr>
+                                <w:rFonts w:ascii="Consolas" w:hAnsi="Consolas" w:cs="Consolas"/>
+                                <w:color w:val="000000"/>
+                                <w:sz w:val="20"/>
+                                <w:szCs w:val="20"/>
+                                <w:lang w:val="en-US"/>
+                              </w:rPr>
+                              <w:t>=</w:t>
+                            </w:r>
+                            <w:r>
+                              <w:rPr>
+                                <w:rFonts w:ascii="Consolas" w:hAnsi="Consolas" w:cs="Consolas"/>
+                                <w:i/>
+                                <w:iCs/>
+                                <w:color w:val="2A00FF"/>
+                                <w:sz w:val="20"/>
+                                <w:szCs w:val="20"/>
+                                <w:lang w:val="en-US"/>
+                              </w:rPr>
+                              <w:t>"http://localhost:4723/</w:t>
+                            </w:r>
+                            <w:proofErr w:type="spellStart"/>
+                            <w:r>
+                              <w:rPr>
+                                <w:rFonts w:ascii="Consolas" w:hAnsi="Consolas" w:cs="Consolas"/>
+                                <w:i/>
+                                <w:iCs/>
+                                <w:color w:val="2A00FF"/>
+                                <w:sz w:val="20"/>
+                                <w:szCs w:val="20"/>
+                                <w:lang w:val="en-US"/>
+                              </w:rPr>
+                              <w:t>wd</w:t>
+                            </w:r>
+                            <w:proofErr w:type="spellEnd"/>
+                            <w:r>
+                              <w:rPr>
+                                <w:rFonts w:ascii="Consolas" w:hAnsi="Consolas" w:cs="Consolas"/>
+                                <w:i/>
+                                <w:iCs/>
+                                <w:color w:val="2A00FF"/>
+                                <w:sz w:val="20"/>
+                                <w:szCs w:val="20"/>
+                                <w:lang w:val="en-US"/>
+                              </w:rPr>
+                              <w:t>/hub"</w:t>
                             </w:r>
                             <w:r>
                               <w:rPr>
@@ -1582,37 +1971,9 @@
                                 <w:szCs w:val="20"/>
                                 <w:lang w:val="en-US"/>
                               </w:rPr>
-                              <w:t>"automationName"</w:t>
-                            </w:r>
-                            <w:r>
-                              <w:rPr>
-                                <w:rFonts w:ascii="Consolas" w:hAnsi="Consolas" w:cs="Consolas"/>
-                                <w:sz w:val="20"/>
-                                <w:szCs w:val="20"/>
-                                <w:lang w:val="en-US"/>
-                              </w:rPr>
-                              <w:t xml:space="preserve"> </w:t>
-                            </w:r>
-                            <w:r>
-                              <w:rPr>
-                                <w:rFonts w:ascii="Consolas" w:hAnsi="Consolas" w:cs="Consolas"/>
-                                <w:color w:val="7F007F"/>
-                                <w:sz w:val="20"/>
-                                <w:szCs w:val="20"/>
-                                <w:lang w:val="en-US"/>
-                              </w:rPr>
-                              <w:t>value</w:t>
-                            </w:r>
-                            <w:r>
-                              <w:rPr>
-                                <w:rFonts w:ascii="Consolas" w:hAnsi="Consolas" w:cs="Consolas"/>
-                                <w:color w:val="000000"/>
-                                <w:sz w:val="20"/>
-                                <w:szCs w:val="20"/>
-                                <w:lang w:val="en-US"/>
-                              </w:rPr>
-                              <w:t>=</w:t>
-                            </w:r>
+                              <w:t>"</w:t>
+                            </w:r>
+                            <w:proofErr w:type="spellStart"/>
                             <w:r>
                               <w:rPr>
                                 <w:rFonts w:ascii="Consolas" w:hAnsi="Consolas" w:cs="Consolas"/>
@@ -1623,7 +1984,87 @@
                                 <w:szCs w:val="20"/>
                                 <w:lang w:val="en-US"/>
                               </w:rPr>
-                              <w:t>"Appium"</w:t>
+                              <w:t>automationName</w:t>
+                            </w:r>
+                            <w:proofErr w:type="spellEnd"/>
+                            <w:r>
+                              <w:rPr>
+                                <w:rFonts w:ascii="Consolas" w:hAnsi="Consolas" w:cs="Consolas"/>
+                                <w:i/>
+                                <w:iCs/>
+                                <w:color w:val="2A00FF"/>
+                                <w:sz w:val="20"/>
+                                <w:szCs w:val="20"/>
+                                <w:lang w:val="en-US"/>
+                              </w:rPr>
+                              <w:t>"</w:t>
+                            </w:r>
+                            <w:r>
+                              <w:rPr>
+                                <w:rFonts w:ascii="Consolas" w:hAnsi="Consolas" w:cs="Consolas"/>
+                                <w:sz w:val="20"/>
+                                <w:szCs w:val="20"/>
+                                <w:lang w:val="en-US"/>
+                              </w:rPr>
+                              <w:t xml:space="preserve"> </w:t>
+                            </w:r>
+                            <w:r>
+                              <w:rPr>
+                                <w:rFonts w:ascii="Consolas" w:hAnsi="Consolas" w:cs="Consolas"/>
+                                <w:color w:val="7F007F"/>
+                                <w:sz w:val="20"/>
+                                <w:szCs w:val="20"/>
+                                <w:lang w:val="en-US"/>
+                              </w:rPr>
+                              <w:t>value</w:t>
+                            </w:r>
+                            <w:r>
+                              <w:rPr>
+                                <w:rFonts w:ascii="Consolas" w:hAnsi="Consolas" w:cs="Consolas"/>
+                                <w:color w:val="000000"/>
+                                <w:sz w:val="20"/>
+                                <w:szCs w:val="20"/>
+                                <w:lang w:val="en-US"/>
+                              </w:rPr>
+                              <w:t>=</w:t>
+                            </w:r>
+                            <w:r>
+                              <w:rPr>
+                                <w:rFonts w:ascii="Consolas" w:hAnsi="Consolas" w:cs="Consolas"/>
+                                <w:i/>
+                                <w:iCs/>
+                                <w:color w:val="2A00FF"/>
+                                <w:sz w:val="20"/>
+                                <w:szCs w:val="20"/>
+                                <w:lang w:val="en-US"/>
+                              </w:rPr>
+                              <w:t>"</w:t>
+                            </w:r>
+                            <w:proofErr w:type="spellStart"/>
+                            <w:r>
+                              <w:rPr>
+                                <w:rFonts w:ascii="Consolas" w:hAnsi="Consolas" w:cs="Consolas"/>
+                                <w:i/>
+                                <w:iCs/>
+                                <w:color w:val="2A00FF"/>
+                                <w:sz w:val="20"/>
+                                <w:szCs w:val="20"/>
+                                <w:lang w:val="en-US"/>
+                              </w:rPr>
+                              <w:t>Appium</w:t>
+                            </w:r>
+                            <w:proofErr w:type="spellEnd"/>
+                            <w:r>
+                              <w:rPr>
+                                <w:rFonts w:ascii="Consolas" w:hAnsi="Consolas" w:cs="Consolas"/>
+                                <w:i/>
+                                <w:iCs/>
+                                <w:color w:val="2A00FF"/>
+                                <w:sz w:val="20"/>
+                                <w:szCs w:val="20"/>
+                                <w:lang w:val="en-US"/>
+                              </w:rPr>
+                              <w:t>"</w:t>
                             </w:r>
                             <w:r>
                               <w:rPr>
@@ -1854,7 +2295,33 @@
                                 <w:szCs w:val="20"/>
                                 <w:lang w:val="en-US"/>
                               </w:rPr>
-                              <w:t>"mobilePlatformVersion"</w:t>
+                              <w:t>"</w:t>
+                            </w:r>
+                            <w:proofErr w:type="spellStart"/>
+                            <w:r>
+                              <w:rPr>
+                                <w:rFonts w:ascii="Consolas" w:hAnsi="Consolas" w:cs="Consolas"/>
+                                <w:i/>
+                                <w:iCs/>
+                                <w:color w:val="2A00FF"/>
+                                <w:sz w:val="20"/>
+                                <w:szCs w:val="20"/>
+                                <w:lang w:val="en-US"/>
+                              </w:rPr>
+                              <w:t>mobilePlatformVersion</w:t>
+                            </w:r>
+                            <w:proofErr w:type="spellEnd"/>
+                            <w:r>
+                              <w:rPr>
+                                <w:rFonts w:ascii="Consolas" w:hAnsi="Consolas" w:cs="Consolas"/>
+                                <w:i/>
+                                <w:iCs/>
+                                <w:color w:val="2A00FF"/>
+                                <w:sz w:val="20"/>
+                                <w:szCs w:val="20"/>
+                                <w:lang w:val="en-US"/>
+                              </w:rPr>
+                              <w:t>"</w:t>
                             </w:r>
                             <w:r>
                               <w:rPr>
@@ -1990,7 +2457,33 @@
                                 <w:szCs w:val="20"/>
                                 <w:lang w:val="en-US"/>
                               </w:rPr>
-                              <w:t>"deviceName"</w:t>
+                              <w:t>"</w:t>
+                            </w:r>
+                            <w:proofErr w:type="spellStart"/>
+                            <w:r>
+                              <w:rPr>
+                                <w:rFonts w:ascii="Consolas" w:hAnsi="Consolas" w:cs="Consolas"/>
+                                <w:i/>
+                                <w:iCs/>
+                                <w:color w:val="2A00FF"/>
+                                <w:sz w:val="20"/>
+                                <w:szCs w:val="20"/>
+                                <w:lang w:val="en-US"/>
+                              </w:rPr>
+                              <w:t>deviceName</w:t>
+                            </w:r>
+                            <w:proofErr w:type="spellEnd"/>
+                            <w:r>
+                              <w:rPr>
+                                <w:rFonts w:ascii="Consolas" w:hAnsi="Consolas" w:cs="Consolas"/>
+                                <w:i/>
+                                <w:iCs/>
+                                <w:color w:val="2A00FF"/>
+                                <w:sz w:val="20"/>
+                                <w:szCs w:val="20"/>
+                                <w:lang w:val="en-US"/>
+                              </w:rPr>
+                              <w:t>"</w:t>
                             </w:r>
                             <w:r>
                               <w:rPr>
@@ -2276,37 +2769,9 @@
                                 <w:szCs w:val="20"/>
                                 <w:lang w:val="en-US"/>
                               </w:rPr>
-                              <w:t>"appPackage"</w:t>
-                            </w:r>
-                            <w:r>
-                              <w:rPr>
-                                <w:rFonts w:ascii="Consolas" w:hAnsi="Consolas" w:cs="Consolas"/>
-                                <w:sz w:val="20"/>
-                                <w:szCs w:val="20"/>
-                                <w:lang w:val="en-US"/>
-                              </w:rPr>
-                              <w:t xml:space="preserve"> </w:t>
-                            </w:r>
-                            <w:r>
-                              <w:rPr>
-                                <w:rFonts w:ascii="Consolas" w:hAnsi="Consolas" w:cs="Consolas"/>
-                                <w:color w:val="7F007F"/>
-                                <w:sz w:val="20"/>
-                                <w:szCs w:val="20"/>
-                                <w:lang w:val="en-US"/>
-                              </w:rPr>
-                              <w:t>value</w:t>
-                            </w:r>
-                            <w:r>
-                              <w:rPr>
-                                <w:rFonts w:ascii="Consolas" w:hAnsi="Consolas" w:cs="Consolas"/>
-                                <w:color w:val="000000"/>
-                                <w:sz w:val="20"/>
-                                <w:szCs w:val="20"/>
-                                <w:lang w:val="en-US"/>
-                              </w:rPr>
-                              <w:t>=</w:t>
-                            </w:r>
+                              <w:t>"</w:t>
+                            </w:r>
+                            <w:proofErr w:type="spellStart"/>
                             <w:r>
                               <w:rPr>
                                 <w:rFonts w:ascii="Consolas" w:hAnsi="Consolas" w:cs="Consolas"/>
@@ -2317,7 +2782,87 @@
                                 <w:szCs w:val="20"/>
                                 <w:lang w:val="en-US"/>
                               </w:rPr>
-                              <w:t>"com.infotel.mobile.infolidays"</w:t>
+                              <w:t>appPackage</w:t>
+                            </w:r>
+                            <w:proofErr w:type="spellEnd"/>
+                            <w:r>
+                              <w:rPr>
+                                <w:rFonts w:ascii="Consolas" w:hAnsi="Consolas" w:cs="Consolas"/>
+                                <w:i/>
+                                <w:iCs/>
+                                <w:color w:val="2A00FF"/>
+                                <w:sz w:val="20"/>
+                                <w:szCs w:val="20"/>
+                                <w:lang w:val="en-US"/>
+                              </w:rPr>
+                              <w:t>"</w:t>
+                            </w:r>
+                            <w:r>
+                              <w:rPr>
+                                <w:rFonts w:ascii="Consolas" w:hAnsi="Consolas" w:cs="Consolas"/>
+                                <w:sz w:val="20"/>
+                                <w:szCs w:val="20"/>
+                                <w:lang w:val="en-US"/>
+                              </w:rPr>
+                              <w:t xml:space="preserve"> </w:t>
+                            </w:r>
+                            <w:r>
+                              <w:rPr>
+                                <w:rFonts w:ascii="Consolas" w:hAnsi="Consolas" w:cs="Consolas"/>
+                                <w:color w:val="7F007F"/>
+                                <w:sz w:val="20"/>
+                                <w:szCs w:val="20"/>
+                                <w:lang w:val="en-US"/>
+                              </w:rPr>
+                              <w:t>value</w:t>
+                            </w:r>
+                            <w:r>
+                              <w:rPr>
+                                <w:rFonts w:ascii="Consolas" w:hAnsi="Consolas" w:cs="Consolas"/>
+                                <w:color w:val="000000"/>
+                                <w:sz w:val="20"/>
+                                <w:szCs w:val="20"/>
+                                <w:lang w:val="en-US"/>
+                              </w:rPr>
+                              <w:t>=</w:t>
+                            </w:r>
+                            <w:r>
+                              <w:rPr>
+                                <w:rFonts w:ascii="Consolas" w:hAnsi="Consolas" w:cs="Consolas"/>
+                                <w:i/>
+                                <w:iCs/>
+                                <w:color w:val="2A00FF"/>
+                                <w:sz w:val="20"/>
+                                <w:szCs w:val="20"/>
+                                <w:lang w:val="en-US"/>
+                              </w:rPr>
+                              <w:t>"</w:t>
+                            </w:r>
+                            <w:proofErr w:type="spellStart"/>
+                            <w:r>
+                              <w:rPr>
+                                <w:rFonts w:ascii="Consolas" w:hAnsi="Consolas" w:cs="Consolas"/>
+                                <w:i/>
+                                <w:iCs/>
+                                <w:color w:val="2A00FF"/>
+                                <w:sz w:val="20"/>
+                                <w:szCs w:val="20"/>
+                                <w:lang w:val="en-US"/>
+                              </w:rPr>
+                              <w:t>com.infotel.mobile.infolidays</w:t>
+                            </w:r>
+                            <w:proofErr w:type="spellEnd"/>
+                            <w:r>
+                              <w:rPr>
+                                <w:rFonts w:ascii="Consolas" w:hAnsi="Consolas" w:cs="Consolas"/>
+                                <w:i/>
+                                <w:iCs/>
+                                <w:color w:val="2A00FF"/>
+                                <w:sz w:val="20"/>
+                                <w:szCs w:val="20"/>
+                                <w:lang w:val="en-US"/>
+                              </w:rPr>
+                              <w:t>"</w:t>
                             </w:r>
                             <w:r>
                               <w:rPr>
@@ -2412,7 +2957,33 @@
                                 <w:szCs w:val="20"/>
                                 <w:lang w:val="en-US"/>
                               </w:rPr>
-                              <w:t>"appActivity"</w:t>
+                              <w:t>"</w:t>
+                            </w:r>
+                            <w:proofErr w:type="spellStart"/>
+                            <w:r>
+                              <w:rPr>
+                                <w:rFonts w:ascii="Consolas" w:hAnsi="Consolas" w:cs="Consolas"/>
+                                <w:i/>
+                                <w:iCs/>
+                                <w:color w:val="2A00FF"/>
+                                <w:sz w:val="20"/>
+                                <w:szCs w:val="20"/>
+                                <w:lang w:val="en-US"/>
+                              </w:rPr>
+                              <w:t>appActivity</w:t>
+                            </w:r>
+                            <w:proofErr w:type="spellEnd"/>
+                            <w:r>
+                              <w:rPr>
+                                <w:rFonts w:ascii="Consolas" w:hAnsi="Consolas" w:cs="Consolas"/>
+                                <w:i/>
+                                <w:iCs/>
+                                <w:color w:val="2A00FF"/>
+                                <w:sz w:val="20"/>
+                                <w:szCs w:val="20"/>
+                                <w:lang w:val="en-US"/>
+                              </w:rPr>
+                              <w:t>"</w:t>
                             </w:r>
                             <w:r>
                               <w:rPr>
@@ -2511,7 +3082,29 @@
                                 <w:szCs w:val="20"/>
                                 <w:lang w:val="en-US"/>
                               </w:rPr>
-                              <w:t xml:space="preserve">&lt;!--browserName should be empty string when automating </w:t>
+                              <w:t>&lt;!--</w:t>
+                            </w:r>
+                            <w:proofErr w:type="spellStart"/>
+                            <w:r>
+                              <w:rPr>
+                                <w:rFonts w:ascii="Consolas" w:hAnsi="Consolas" w:cs="Consolas"/>
+                                <w:color w:val="3F5FBF"/>
+                                <w:sz w:val="20"/>
+                                <w:szCs w:val="20"/>
+                                <w:lang w:val="en-US"/>
+                              </w:rPr>
+                              <w:t>browserName</w:t>
+                            </w:r>
+                            <w:proofErr w:type="spellEnd"/>
+                            <w:r>
+                              <w:rPr>
+                                <w:rFonts w:ascii="Consolas" w:hAnsi="Consolas" w:cs="Consolas"/>
+                                <w:color w:val="3F5FBF"/>
+                                <w:sz w:val="20"/>
+                                <w:szCs w:val="20"/>
+                                <w:lang w:val="en-US"/>
+                              </w:rPr>
+                              <w:t xml:space="preserve"> should be empty string when automating </w:t>
                             </w:r>
                             <w:r>
                               <w:rPr>
@@ -2617,7 +3210,33 @@
                                 <w:szCs w:val="20"/>
                                 <w:lang w:val="en-US"/>
                               </w:rPr>
-                              <w:t>"browserName"</w:t>
+                              <w:t>"</w:t>
+                            </w:r>
+                            <w:proofErr w:type="spellStart"/>
+                            <w:r>
+                              <w:rPr>
+                                <w:rFonts w:ascii="Consolas" w:hAnsi="Consolas" w:cs="Consolas"/>
+                                <w:i/>
+                                <w:iCs/>
+                                <w:color w:val="2A00FF"/>
+                                <w:sz w:val="20"/>
+                                <w:szCs w:val="20"/>
+                                <w:lang w:val="en-US"/>
+                              </w:rPr>
+                              <w:t>browserName</w:t>
+                            </w:r>
+                            <w:proofErr w:type="spellEnd"/>
+                            <w:r>
+                              <w:rPr>
+                                <w:rFonts w:ascii="Consolas" w:hAnsi="Consolas" w:cs="Consolas"/>
+                                <w:i/>
+                                <w:iCs/>
+                                <w:color w:val="2A00FF"/>
+                                <w:sz w:val="20"/>
+                                <w:szCs w:val="20"/>
+                                <w:lang w:val="en-US"/>
+                              </w:rPr>
+                              <w:t>"</w:t>
                             </w:r>
                             <w:r>
                               <w:rPr>
@@ -2753,7 +3372,33 @@
                                 <w:szCs w:val="20"/>
                                 <w:lang w:val="en-US"/>
                               </w:rPr>
-                              <w:t>"newCommandTimeout"</w:t>
+                              <w:t>"</w:t>
+                            </w:r>
+                            <w:proofErr w:type="spellStart"/>
+                            <w:r>
+                              <w:rPr>
+                                <w:rFonts w:ascii="Consolas" w:hAnsi="Consolas" w:cs="Consolas"/>
+                                <w:i/>
+                                <w:iCs/>
+                                <w:color w:val="2A00FF"/>
+                                <w:sz w:val="20"/>
+                                <w:szCs w:val="20"/>
+                                <w:lang w:val="en-US"/>
+                              </w:rPr>
+                              <w:t>newCommandTimeout</w:t>
+                            </w:r>
+                            <w:proofErr w:type="spellEnd"/>
+                            <w:r>
+                              <w:rPr>
+                                <w:rFonts w:ascii="Consolas" w:hAnsi="Consolas" w:cs="Consolas"/>
+                                <w:i/>
+                                <w:iCs/>
+                                <w:color w:val="2A00FF"/>
+                                <w:sz w:val="20"/>
+                                <w:szCs w:val="20"/>
+                                <w:lang w:val="en-US"/>
+                              </w:rPr>
+                              <w:t>"</w:t>
                             </w:r>
                             <w:r>
                               <w:rPr>
@@ -2854,6 +3499,7 @@
                               </w:rPr>
                               <w:t>&lt;</w:t>
                             </w:r>
+                            <w:proofErr w:type="gramStart"/>
                             <w:r>
                               <w:rPr>
                                 <w:rFonts w:ascii="Consolas" w:hAnsi="Consolas" w:cs="Consolas"/>
@@ -2864,6 +3510,7 @@
                               </w:rPr>
                               <w:t>packages</w:t>
                             </w:r>
+                            <w:proofErr w:type="gramEnd"/>
                             <w:r>
                               <w:rPr>
                                 <w:rFonts w:ascii="Consolas" w:hAnsi="Consolas" w:cs="Consolas"/>
@@ -2908,6 +3555,7 @@
                               </w:rPr>
                               <w:t>&lt;</w:t>
                             </w:r>
+                            <w:proofErr w:type="gramStart"/>
                             <w:r>
                               <w:rPr>
                                 <w:rFonts w:ascii="Consolas" w:hAnsi="Consolas" w:cs="Consolas"/>
@@ -2918,6 +3566,7 @@
                               </w:rPr>
                               <w:t>package</w:t>
                             </w:r>
+                            <w:proofErr w:type="gramEnd"/>
                             <w:r>
                               <w:rPr>
                                 <w:rFonts w:ascii="Consolas" w:hAnsi="Consolas" w:cs="Consolas"/>
@@ -2957,7 +3606,33 @@
                                 <w:szCs w:val="20"/>
                                 <w:lang w:val="en-US"/>
                               </w:rPr>
-                              <w:t>"com.seleniumtests.core.runner.*"</w:t>
+                              <w:t>"</w:t>
+                            </w:r>
+                            <w:proofErr w:type="spellStart"/>
+                            <w:r>
+                              <w:rPr>
+                                <w:rFonts w:ascii="Consolas" w:hAnsi="Consolas" w:cs="Consolas"/>
+                                <w:i/>
+                                <w:iCs/>
+                                <w:color w:val="2A00FF"/>
+                                <w:sz w:val="20"/>
+                                <w:szCs w:val="20"/>
+                                <w:lang w:val="en-US"/>
+                              </w:rPr>
+                              <w:t>com.seleniumtests.core.runner</w:t>
+                            </w:r>
+                            <w:proofErr w:type="spellEnd"/>
+                            <w:r>
+                              <w:rPr>
+                                <w:rFonts w:ascii="Consolas" w:hAnsi="Consolas" w:cs="Consolas"/>
+                                <w:i/>
+                                <w:iCs/>
+                                <w:color w:val="2A00FF"/>
+                                <w:sz w:val="20"/>
+                                <w:szCs w:val="20"/>
+                                <w:lang w:val="en-US"/>
+                              </w:rPr>
+                              <w:t>.*"</w:t>
                             </w:r>
                             <w:r>
                               <w:rPr>
@@ -3001,6 +3676,7 @@
                               </w:rPr>
                               <w:t>&lt;/</w:t>
                             </w:r>
+                            <w:proofErr w:type="gramStart"/>
                             <w:r>
                               <w:rPr>
                                 <w:rFonts w:ascii="Consolas" w:hAnsi="Consolas" w:cs="Consolas"/>
@@ -3010,6 +3686,7 @@
                               </w:rPr>
                               <w:t>packages</w:t>
                             </w:r>
+                            <w:proofErr w:type="gramEnd"/>
                             <w:r>
                               <w:rPr>
                                 <w:rFonts w:ascii="Consolas" w:hAnsi="Consolas" w:cs="Consolas"/>
@@ -3039,6 +3716,7 @@
                               </w:rPr>
                               <w:t>&lt;/</w:t>
                             </w:r>
+                            <w:proofErr w:type="gramStart"/>
                             <w:r>
                               <w:rPr>
                                 <w:rFonts w:ascii="Consolas" w:hAnsi="Consolas" w:cs="Consolas"/>
@@ -3049,6 +3727,7 @@
                               </w:rPr>
                               <w:t>test</w:t>
                             </w:r>
+                            <w:proofErr w:type="gramEnd"/>
                             <w:r>
                               <w:rPr>
                                 <w:rFonts w:ascii="Consolas" w:hAnsi="Consolas" w:cs="Consolas"/>
@@ -3158,7 +3837,33 @@
                           <w:szCs w:val="20"/>
                           <w:lang w:val="en-US"/>
                         </w:rPr>
-                        <w:t>"tnr_appium_mobile_app"</w:t>
+                        <w:t>"</w:t>
+                      </w:r>
+                      <w:proofErr w:type="spellStart"/>
+                      <w:r>
+                        <w:rPr>
+                          <w:rFonts w:ascii="Consolas" w:hAnsi="Consolas" w:cs="Consolas"/>
+                          <w:i/>
+                          <w:iCs/>
+                          <w:color w:val="2A00FF"/>
+                          <w:sz w:val="20"/>
+                          <w:szCs w:val="20"/>
+                          <w:lang w:val="en-US"/>
+                        </w:rPr>
+                        <w:t>tnr_appium_mobile_app</w:t>
+                      </w:r>
+                      <w:proofErr w:type="spellEnd"/>
+                      <w:r>
+                        <w:rPr>
+                          <w:rFonts w:ascii="Consolas" w:hAnsi="Consolas" w:cs="Consolas"/>
+                          <w:i/>
+                          <w:iCs/>
+                          <w:color w:val="2A00FF"/>
+                          <w:sz w:val="20"/>
+                          <w:szCs w:val="20"/>
+                          <w:lang w:val="en-US"/>
+                        </w:rPr>
+                        <w:t>"</w:t>
                       </w:r>
                       <w:r>
                         <w:rPr>
@@ -3269,6 +3974,7 @@
                         </w:rPr>
                         <w:tab/>
                       </w:r>
+                      <w:proofErr w:type="gramStart"/>
                       <w:r>
                         <w:rPr>
                           <w:rFonts w:ascii="Consolas" w:hAnsi="Consolas" w:cs="Consolas"/>
@@ -3277,7 +3983,18 @@
                           <w:szCs w:val="20"/>
                           <w:lang w:val="en-US"/>
                         </w:rPr>
-                        <w:t>&lt;!-- cucumber part --&gt;</w:t>
+                        <w:t>&lt;!--</w:t>
+                      </w:r>
+                      <w:proofErr w:type="gramEnd"/>
+                      <w:r>
+                        <w:rPr>
+                          <w:rFonts w:ascii="Consolas" w:hAnsi="Consolas" w:cs="Consolas"/>
+                          <w:color w:val="3F5FBF"/>
+                          <w:sz w:val="20"/>
+                          <w:szCs w:val="20"/>
+                          <w:lang w:val="en-US"/>
+                        </w:rPr>
+                        <w:t xml:space="preserve"> cucumber part --&gt;</w:t>
                       </w:r>
                     </w:p>
                     <w:p>
@@ -3372,37 +4089,9 @@
                           <w:szCs w:val="20"/>
                           <w:lang w:val="en-US"/>
                         </w:rPr>
-                        <w:t>"cucumberTests"</w:t>
-                      </w:r>
-                      <w:r>
-                        <w:rPr>
-                          <w:rFonts w:ascii="Consolas" w:hAnsi="Consolas" w:cs="Consolas"/>
-                          <w:sz w:val="20"/>
-                          <w:szCs w:val="20"/>
-                          <w:lang w:val="en-US"/>
-                        </w:rPr>
-                        <w:t xml:space="preserve"> </w:t>
-                      </w:r>
-                      <w:r>
-                        <w:rPr>
-                          <w:rFonts w:ascii="Consolas" w:hAnsi="Consolas" w:cs="Consolas"/>
-                          <w:color w:val="7F007F"/>
-                          <w:sz w:val="20"/>
-                          <w:szCs w:val="20"/>
-                          <w:lang w:val="en-US"/>
-                        </w:rPr>
-                        <w:t>value</w:t>
-                      </w:r>
-                      <w:r>
-                        <w:rPr>
-                          <w:rFonts w:ascii="Consolas" w:hAnsi="Consolas" w:cs="Consolas"/>
-                          <w:color w:val="000000"/>
-                          <w:sz w:val="20"/>
-                          <w:szCs w:val="20"/>
-                          <w:lang w:val="en-US"/>
-                        </w:rPr>
-                        <w:t>=</w:t>
-                      </w:r>
+                        <w:t>"</w:t>
+                      </w:r>
+                      <w:proofErr w:type="spellStart"/>
                       <w:r>
                         <w:rPr>
                           <w:rFonts w:ascii="Consolas" w:hAnsi="Consolas" w:cs="Consolas"/>
@@ -3413,7 +4102,87 @@
                           <w:szCs w:val="20"/>
                           <w:lang w:val="en-US"/>
                         </w:rPr>
-                        <w:t>"Infolidays"</w:t>
+                        <w:t>cucumberTests</w:t>
+                      </w:r>
+                      <w:proofErr w:type="spellEnd"/>
+                      <w:r>
+                        <w:rPr>
+                          <w:rFonts w:ascii="Consolas" w:hAnsi="Consolas" w:cs="Consolas"/>
+                          <w:i/>
+                          <w:iCs/>
+                          <w:color w:val="2A00FF"/>
+                          <w:sz w:val="20"/>
+                          <w:szCs w:val="20"/>
+                          <w:lang w:val="en-US"/>
+                        </w:rPr>
+                        <w:t>"</w:t>
+                      </w:r>
+                      <w:r>
+                        <w:rPr>
+                          <w:rFonts w:ascii="Consolas" w:hAnsi="Consolas" w:cs="Consolas"/>
+                          <w:sz w:val="20"/>
+                          <w:szCs w:val="20"/>
+                          <w:lang w:val="en-US"/>
+                        </w:rPr>
+                        <w:t xml:space="preserve"> </w:t>
+                      </w:r>
+                      <w:r>
+                        <w:rPr>
+                          <w:rFonts w:ascii="Consolas" w:hAnsi="Consolas" w:cs="Consolas"/>
+                          <w:color w:val="7F007F"/>
+                          <w:sz w:val="20"/>
+                          <w:szCs w:val="20"/>
+                          <w:lang w:val="en-US"/>
+                        </w:rPr>
+                        <w:t>value</w:t>
+                      </w:r>
+                      <w:r>
+                        <w:rPr>
+                          <w:rFonts w:ascii="Consolas" w:hAnsi="Consolas" w:cs="Consolas"/>
+                          <w:color w:val="000000"/>
+                          <w:sz w:val="20"/>
+                          <w:szCs w:val="20"/>
+                          <w:lang w:val="en-US"/>
+                        </w:rPr>
+                        <w:t>=</w:t>
+                      </w:r>
+                      <w:r>
+                        <w:rPr>
+                          <w:rFonts w:ascii="Consolas" w:hAnsi="Consolas" w:cs="Consolas"/>
+                          <w:i/>
+                          <w:iCs/>
+                          <w:color w:val="2A00FF"/>
+                          <w:sz w:val="20"/>
+                          <w:szCs w:val="20"/>
+                          <w:lang w:val="en-US"/>
+                        </w:rPr>
+                        <w:t>"</w:t>
+                      </w:r>
+                      <w:proofErr w:type="spellStart"/>
+                      <w:r>
+                        <w:rPr>
+                          <w:rFonts w:ascii="Consolas" w:hAnsi="Consolas" w:cs="Consolas"/>
+                          <w:i/>
+                          <w:iCs/>
+                          <w:color w:val="2A00FF"/>
+                          <w:sz w:val="20"/>
+                          <w:szCs w:val="20"/>
+                          <w:lang w:val="en-US"/>
+                        </w:rPr>
+                        <w:t>Infolidays</w:t>
+                      </w:r>
+                      <w:proofErr w:type="spellEnd"/>
+                      <w:r>
+                        <w:rPr>
+                          <w:rFonts w:ascii="Consolas" w:hAnsi="Consolas" w:cs="Consolas"/>
+                          <w:i/>
+                          <w:iCs/>
+                          <w:color w:val="2A00FF"/>
+                          <w:sz w:val="20"/>
+                          <w:szCs w:val="20"/>
+                          <w:lang w:val="en-US"/>
+                        </w:rPr>
+                        <w:t>"</w:t>
                       </w:r>
                       <w:r>
                         <w:rPr>
@@ -3518,7 +4287,33 @@
                           <w:szCs w:val="20"/>
                           <w:lang w:val="en-US"/>
                         </w:rPr>
-                        <w:t>"cucumberTags"</w:t>
+                        <w:t>"</w:t>
+                      </w:r>
+                      <w:proofErr w:type="spellStart"/>
+                      <w:r>
+                        <w:rPr>
+                          <w:rFonts w:ascii="Consolas" w:hAnsi="Consolas" w:cs="Consolas"/>
+                          <w:i/>
+                          <w:iCs/>
+                          <w:color w:val="2A00FF"/>
+                          <w:sz w:val="20"/>
+                          <w:szCs w:val="20"/>
+                          <w:lang w:val="en-US"/>
+                        </w:rPr>
+                        <w:t>cucumberTags</w:t>
+                      </w:r>
+                      <w:proofErr w:type="spellEnd"/>
+                      <w:r>
+                        <w:rPr>
+                          <w:rFonts w:ascii="Consolas" w:hAnsi="Consolas" w:cs="Consolas"/>
+                          <w:i/>
+                          <w:iCs/>
+                          <w:color w:val="2A00FF"/>
+                          <w:sz w:val="20"/>
+                          <w:szCs w:val="20"/>
+                          <w:lang w:val="en-US"/>
+                        </w:rPr>
+                        <w:t>"</w:t>
                       </w:r>
                       <w:r>
                         <w:rPr>
@@ -3980,37 +4775,9 @@
                           <w:szCs w:val="20"/>
                           <w:lang w:val="en-US"/>
                         </w:rPr>
-                        <w:t>"testType"</w:t>
-                      </w:r>
-                      <w:r>
-                        <w:rPr>
-                          <w:rFonts w:ascii="Consolas" w:hAnsi="Consolas" w:cs="Consolas"/>
-                          <w:sz w:val="20"/>
-                          <w:szCs w:val="20"/>
-                          <w:lang w:val="en-US"/>
-                        </w:rPr>
-                        <w:t xml:space="preserve"> </w:t>
-                      </w:r>
-                      <w:r>
-                        <w:rPr>
-                          <w:rFonts w:ascii="Consolas" w:hAnsi="Consolas" w:cs="Consolas"/>
-                          <w:color w:val="7F007F"/>
-                          <w:sz w:val="20"/>
-                          <w:szCs w:val="20"/>
-                          <w:lang w:val="en-US"/>
-                        </w:rPr>
-                        <w:t>value</w:t>
-                      </w:r>
-                      <w:r>
-                        <w:rPr>
-                          <w:rFonts w:ascii="Consolas" w:hAnsi="Consolas" w:cs="Consolas"/>
-                          <w:color w:val="000000"/>
-                          <w:sz w:val="20"/>
-                          <w:szCs w:val="20"/>
-                          <w:lang w:val="en-US"/>
-                        </w:rPr>
-                        <w:t>=</w:t>
-                      </w:r>
+                        <w:t>"</w:t>
+                      </w:r>
+                      <w:proofErr w:type="spellStart"/>
                       <w:r>
                         <w:rPr>
                           <w:rFonts w:ascii="Consolas" w:hAnsi="Consolas" w:cs="Consolas"/>
@@ -4021,7 +4788,87 @@
                           <w:szCs w:val="20"/>
                           <w:lang w:val="en-US"/>
                         </w:rPr>
-                        <w:t>"appium_app_android"</w:t>
+                        <w:t>testType</w:t>
+                      </w:r>
+                      <w:proofErr w:type="spellEnd"/>
+                      <w:r>
+                        <w:rPr>
+                          <w:rFonts w:ascii="Consolas" w:hAnsi="Consolas" w:cs="Consolas"/>
+                          <w:i/>
+                          <w:iCs/>
+                          <w:color w:val="2A00FF"/>
+                          <w:sz w:val="20"/>
+                          <w:szCs w:val="20"/>
+                          <w:lang w:val="en-US"/>
+                        </w:rPr>
+                        <w:t>"</w:t>
+                      </w:r>
+                      <w:r>
+                        <w:rPr>
+                          <w:rFonts w:ascii="Consolas" w:hAnsi="Consolas" w:cs="Consolas"/>
+                          <w:sz w:val="20"/>
+                          <w:szCs w:val="20"/>
+                          <w:lang w:val="en-US"/>
+                        </w:rPr>
+                        <w:t xml:space="preserve"> </w:t>
+                      </w:r>
+                      <w:r>
+                        <w:rPr>
+                          <w:rFonts w:ascii="Consolas" w:hAnsi="Consolas" w:cs="Consolas"/>
+                          <w:color w:val="7F007F"/>
+                          <w:sz w:val="20"/>
+                          <w:szCs w:val="20"/>
+                          <w:lang w:val="en-US"/>
+                        </w:rPr>
+                        <w:t>value</w:t>
+                      </w:r>
+                      <w:r>
+                        <w:rPr>
+                          <w:rFonts w:ascii="Consolas" w:hAnsi="Consolas" w:cs="Consolas"/>
+                          <w:color w:val="000000"/>
+                          <w:sz w:val="20"/>
+                          <w:szCs w:val="20"/>
+                          <w:lang w:val="en-US"/>
+                        </w:rPr>
+                        <w:t>=</w:t>
+                      </w:r>
+                      <w:r>
+                        <w:rPr>
+                          <w:rFonts w:ascii="Consolas" w:hAnsi="Consolas" w:cs="Consolas"/>
+                          <w:i/>
+                          <w:iCs/>
+                          <w:color w:val="2A00FF"/>
+                          <w:sz w:val="20"/>
+                          <w:szCs w:val="20"/>
+                          <w:lang w:val="en-US"/>
+                        </w:rPr>
+                        <w:t>"</w:t>
+                      </w:r>
+                      <w:proofErr w:type="spellStart"/>
+                      <w:r>
+                        <w:rPr>
+                          <w:rFonts w:ascii="Consolas" w:hAnsi="Consolas" w:cs="Consolas"/>
+                          <w:i/>
+                          <w:iCs/>
+                          <w:color w:val="2A00FF"/>
+                          <w:sz w:val="20"/>
+                          <w:szCs w:val="20"/>
+                          <w:lang w:val="en-US"/>
+                        </w:rPr>
+                        <w:t>appium_app_android</w:t>
+                      </w:r>
+                      <w:proofErr w:type="spellEnd"/>
+                      <w:r>
+                        <w:rPr>
+                          <w:rFonts w:ascii="Consolas" w:hAnsi="Consolas" w:cs="Consolas"/>
+                          <w:i/>
+                          <w:iCs/>
+                          <w:color w:val="2A00FF"/>
+                          <w:sz w:val="20"/>
+                          <w:szCs w:val="20"/>
+                          <w:lang w:val="en-US"/>
+                        </w:rPr>
+                        <w:t>"</w:t>
                       </w:r>
                       <w:r>
                         <w:rPr>
@@ -4125,37 +4972,9 @@
                           <w:szCs w:val="20"/>
                           <w:lang w:val="en-US"/>
                         </w:rPr>
-                        <w:t>"appiumServerURL"</w:t>
-                      </w:r>
-                      <w:r>
-                        <w:rPr>
-                          <w:rFonts w:ascii="Consolas" w:hAnsi="Consolas" w:cs="Consolas"/>
-                          <w:sz w:val="20"/>
-                          <w:szCs w:val="20"/>
-                          <w:lang w:val="en-US"/>
-                        </w:rPr>
-                        <w:t xml:space="preserve"> </w:t>
-                      </w:r>
-                      <w:r>
-                        <w:rPr>
-                          <w:rFonts w:ascii="Consolas" w:hAnsi="Consolas" w:cs="Consolas"/>
-                          <w:color w:val="7F007F"/>
-                          <w:sz w:val="20"/>
-                          <w:szCs w:val="20"/>
-                          <w:lang w:val="en-US"/>
-                        </w:rPr>
-                        <w:t>value</w:t>
-                      </w:r>
-                      <w:r>
-                        <w:rPr>
-                          <w:rFonts w:ascii="Consolas" w:hAnsi="Consolas" w:cs="Consolas"/>
-                          <w:color w:val="000000"/>
-                          <w:sz w:val="20"/>
-                          <w:szCs w:val="20"/>
-                          <w:lang w:val="en-US"/>
-                        </w:rPr>
-                        <w:t>=</w:t>
-                      </w:r>
+                        <w:t>"</w:t>
+                      </w:r>
+                      <w:proofErr w:type="spellStart"/>
                       <w:r>
                         <w:rPr>
                           <w:rFonts w:ascii="Consolas" w:hAnsi="Consolas" w:cs="Consolas"/>
@@ -4166,7 +4985,87 @@
                           <w:szCs w:val="20"/>
                           <w:lang w:val="en-US"/>
                         </w:rPr>
-                        <w:t>"http://localhost:4723/wd/hub"</w:t>
+                        <w:t>appiumServerURL</w:t>
+                      </w:r>
+                      <w:proofErr w:type="spellEnd"/>
+                      <w:r>
+                        <w:rPr>
+                          <w:rFonts w:ascii="Consolas" w:hAnsi="Consolas" w:cs="Consolas"/>
+                          <w:i/>
+                          <w:iCs/>
+                          <w:color w:val="2A00FF"/>
+                          <w:sz w:val="20"/>
+                          <w:szCs w:val="20"/>
+                          <w:lang w:val="en-US"/>
+                        </w:rPr>
+                        <w:t>"</w:t>
+                      </w:r>
+                      <w:r>
+                        <w:rPr>
+                          <w:rFonts w:ascii="Consolas" w:hAnsi="Consolas" w:cs="Consolas"/>
+                          <w:sz w:val="20"/>
+                          <w:szCs w:val="20"/>
+                          <w:lang w:val="en-US"/>
+                        </w:rPr>
+                        <w:t xml:space="preserve"> </w:t>
+                      </w:r>
+                      <w:r>
+                        <w:rPr>
+                          <w:rFonts w:ascii="Consolas" w:hAnsi="Consolas" w:cs="Consolas"/>
+                          <w:color w:val="7F007F"/>
+                          <w:sz w:val="20"/>
+                          <w:szCs w:val="20"/>
+                          <w:lang w:val="en-US"/>
+                        </w:rPr>
+                        <w:t>value</w:t>
+                      </w:r>
+                      <w:r>
+                        <w:rPr>
+                          <w:rFonts w:ascii="Consolas" w:hAnsi="Consolas" w:cs="Consolas"/>
+                          <w:color w:val="000000"/>
+                          <w:sz w:val="20"/>
+                          <w:szCs w:val="20"/>
+                          <w:lang w:val="en-US"/>
+                        </w:rPr>
+                        <w:t>=</w:t>
+                      </w:r>
+                      <w:r>
+                        <w:rPr>
+                          <w:rFonts w:ascii="Consolas" w:hAnsi="Consolas" w:cs="Consolas"/>
+                          <w:i/>
+                          <w:iCs/>
+                          <w:color w:val="2A00FF"/>
+                          <w:sz w:val="20"/>
+                          <w:szCs w:val="20"/>
+                          <w:lang w:val="en-US"/>
+                        </w:rPr>
+                        <w:t>"http://localhost:4723/</w:t>
+                      </w:r>
+                      <w:proofErr w:type="spellStart"/>
+                      <w:r>
+                        <w:rPr>
+                          <w:rFonts w:ascii="Consolas" w:hAnsi="Consolas" w:cs="Consolas"/>
+                          <w:i/>
+                          <w:iCs/>
+                          <w:color w:val="2A00FF"/>
+                          <w:sz w:val="20"/>
+                          <w:szCs w:val="20"/>
+                          <w:lang w:val="en-US"/>
+                        </w:rPr>
+                        <w:t>wd</w:t>
+                      </w:r>
+                      <w:proofErr w:type="spellEnd"/>
+                      <w:r>
+                        <w:rPr>
+                          <w:rFonts w:ascii="Consolas" w:hAnsi="Consolas" w:cs="Consolas"/>
+                          <w:i/>
+                          <w:iCs/>
+                          <w:color w:val="2A00FF"/>
+                          <w:sz w:val="20"/>
+                          <w:szCs w:val="20"/>
+                          <w:lang w:val="en-US"/>
+                        </w:rPr>
+                        <w:t>/hub"</w:t>
                       </w:r>
                       <w:r>
                         <w:rPr>
@@ -4261,37 +5160,9 @@
                           <w:szCs w:val="20"/>
                           <w:lang w:val="en-US"/>
                         </w:rPr>
-                        <w:t>"automationName"</w:t>
-                      </w:r>
-                      <w:r>
-                        <w:rPr>
-                          <w:rFonts w:ascii="Consolas" w:hAnsi="Consolas" w:cs="Consolas"/>
-                          <w:sz w:val="20"/>
-                          <w:szCs w:val="20"/>
-                          <w:lang w:val="en-US"/>
-                        </w:rPr>
-                        <w:t xml:space="preserve"> </w:t>
-                      </w:r>
-                      <w:r>
-                        <w:rPr>
-                          <w:rFonts w:ascii="Consolas" w:hAnsi="Consolas" w:cs="Consolas"/>
-                          <w:color w:val="7F007F"/>
-                          <w:sz w:val="20"/>
-                          <w:szCs w:val="20"/>
-                          <w:lang w:val="en-US"/>
-                        </w:rPr>
-                        <w:t>value</w:t>
-                      </w:r>
-                      <w:r>
-                        <w:rPr>
-                          <w:rFonts w:ascii="Consolas" w:hAnsi="Consolas" w:cs="Consolas"/>
-                          <w:color w:val="000000"/>
-                          <w:sz w:val="20"/>
-                          <w:szCs w:val="20"/>
-                          <w:lang w:val="en-US"/>
-                        </w:rPr>
-                        <w:t>=</w:t>
-                      </w:r>
+                        <w:t>"</w:t>
+                      </w:r>
+                      <w:proofErr w:type="spellStart"/>
                       <w:r>
                         <w:rPr>
                           <w:rFonts w:ascii="Consolas" w:hAnsi="Consolas" w:cs="Consolas"/>
@@ -4302,7 +5173,87 @@
                           <w:szCs w:val="20"/>
                           <w:lang w:val="en-US"/>
                         </w:rPr>
-                        <w:t>"Appium"</w:t>
+                        <w:t>automationName</w:t>
+                      </w:r>
+                      <w:proofErr w:type="spellEnd"/>
+                      <w:r>
+                        <w:rPr>
+                          <w:rFonts w:ascii="Consolas" w:hAnsi="Consolas" w:cs="Consolas"/>
+                          <w:i/>
+                          <w:iCs/>
+                          <w:color w:val="2A00FF"/>
+                          <w:sz w:val="20"/>
+                          <w:szCs w:val="20"/>
+                          <w:lang w:val="en-US"/>
+                        </w:rPr>
+                        <w:t>"</w:t>
+                      </w:r>
+                      <w:r>
+                        <w:rPr>
+                          <w:rFonts w:ascii="Consolas" w:hAnsi="Consolas" w:cs="Consolas"/>
+                          <w:sz w:val="20"/>
+                          <w:szCs w:val="20"/>
+                          <w:lang w:val="en-US"/>
+                        </w:rPr>
+                        <w:t xml:space="preserve"> </w:t>
+                      </w:r>
+                      <w:r>
+                        <w:rPr>
+                          <w:rFonts w:ascii="Consolas" w:hAnsi="Consolas" w:cs="Consolas"/>
+                          <w:color w:val="7F007F"/>
+                          <w:sz w:val="20"/>
+                          <w:szCs w:val="20"/>
+                          <w:lang w:val="en-US"/>
+                        </w:rPr>
+                        <w:t>value</w:t>
+                      </w:r>
+                      <w:r>
+                        <w:rPr>
+                          <w:rFonts w:ascii="Consolas" w:hAnsi="Consolas" w:cs="Consolas"/>
+                          <w:color w:val="000000"/>
+                          <w:sz w:val="20"/>
+                          <w:szCs w:val="20"/>
+                          <w:lang w:val="en-US"/>
+                        </w:rPr>
+                        <w:t>=</w:t>
+                      </w:r>
+                      <w:r>
+                        <w:rPr>
+                          <w:rFonts w:ascii="Consolas" w:hAnsi="Consolas" w:cs="Consolas"/>
+                          <w:i/>
+                          <w:iCs/>
+                          <w:color w:val="2A00FF"/>
+                          <w:sz w:val="20"/>
+                          <w:szCs w:val="20"/>
+                          <w:lang w:val="en-US"/>
+                        </w:rPr>
+                        <w:t>"</w:t>
+                      </w:r>
+                      <w:proofErr w:type="spellStart"/>
+                      <w:r>
+                        <w:rPr>
+                          <w:rFonts w:ascii="Consolas" w:hAnsi="Consolas" w:cs="Consolas"/>
+                          <w:i/>
+                          <w:iCs/>
+                          <w:color w:val="2A00FF"/>
+                          <w:sz w:val="20"/>
+                          <w:szCs w:val="20"/>
+                          <w:lang w:val="en-US"/>
+                        </w:rPr>
+                        <w:t>Appium</w:t>
+                      </w:r>
+                      <w:proofErr w:type="spellEnd"/>
+                      <w:r>
+                        <w:rPr>
+                          <w:rFonts w:ascii="Consolas" w:hAnsi="Consolas" w:cs="Consolas"/>
+                          <w:i/>
+                          <w:iCs/>
+                          <w:color w:val="2A00FF"/>
+                          <w:sz w:val="20"/>
+                          <w:szCs w:val="20"/>
+                          <w:lang w:val="en-US"/>
+                        </w:rPr>
+                        <w:t>"</w:t>
                       </w:r>
                       <w:r>
                         <w:rPr>
@@ -4533,7 +5484,33 @@
                           <w:szCs w:val="20"/>
                           <w:lang w:val="en-US"/>
                         </w:rPr>
-                        <w:t>"mobilePlatformVersion"</w:t>
+                        <w:t>"</w:t>
+                      </w:r>
+                      <w:proofErr w:type="spellStart"/>
+                      <w:r>
+                        <w:rPr>
+                          <w:rFonts w:ascii="Consolas" w:hAnsi="Consolas" w:cs="Consolas"/>
+                          <w:i/>
+                          <w:iCs/>
+                          <w:color w:val="2A00FF"/>
+                          <w:sz w:val="20"/>
+                          <w:szCs w:val="20"/>
+                          <w:lang w:val="en-US"/>
+                        </w:rPr>
+                        <w:t>mobilePlatformVersion</w:t>
+                      </w:r>
+                      <w:proofErr w:type="spellEnd"/>
+                      <w:r>
+                        <w:rPr>
+                          <w:rFonts w:ascii="Consolas" w:hAnsi="Consolas" w:cs="Consolas"/>
+                          <w:i/>
+                          <w:iCs/>
+                          <w:color w:val="2A00FF"/>
+                          <w:sz w:val="20"/>
+                          <w:szCs w:val="20"/>
+                          <w:lang w:val="en-US"/>
+                        </w:rPr>
+                        <w:t>"</w:t>
                       </w:r>
                       <w:r>
                         <w:rPr>
@@ -4669,7 +5646,33 @@
                           <w:szCs w:val="20"/>
                           <w:lang w:val="en-US"/>
                         </w:rPr>
-                        <w:t>"deviceName"</w:t>
+                        <w:t>"</w:t>
+                      </w:r>
+                      <w:proofErr w:type="spellStart"/>
+                      <w:r>
+                        <w:rPr>
+                          <w:rFonts w:ascii="Consolas" w:hAnsi="Consolas" w:cs="Consolas"/>
+                          <w:i/>
+                          <w:iCs/>
+                          <w:color w:val="2A00FF"/>
+                          <w:sz w:val="20"/>
+                          <w:szCs w:val="20"/>
+                          <w:lang w:val="en-US"/>
+                        </w:rPr>
+                        <w:t>deviceName</w:t>
+                      </w:r>
+                      <w:proofErr w:type="spellEnd"/>
+                      <w:r>
+                        <w:rPr>
+                          <w:rFonts w:ascii="Consolas" w:hAnsi="Consolas" w:cs="Consolas"/>
+                          <w:i/>
+                          <w:iCs/>
+                          <w:color w:val="2A00FF"/>
+                          <w:sz w:val="20"/>
+                          <w:szCs w:val="20"/>
+                          <w:lang w:val="en-US"/>
+                        </w:rPr>
+                        <w:t>"</w:t>
                       </w:r>
                       <w:r>
                         <w:rPr>
@@ -4955,37 +5958,9 @@
                           <w:szCs w:val="20"/>
                           <w:lang w:val="en-US"/>
                         </w:rPr>
-                        <w:t>"appPackage"</w:t>
-                      </w:r>
-                      <w:r>
-                        <w:rPr>
-                          <w:rFonts w:ascii="Consolas" w:hAnsi="Consolas" w:cs="Consolas"/>
-                          <w:sz w:val="20"/>
-                          <w:szCs w:val="20"/>
-                          <w:lang w:val="en-US"/>
-                        </w:rPr>
-                        <w:t xml:space="preserve"> </w:t>
-                      </w:r>
-                      <w:r>
-                        <w:rPr>
-                          <w:rFonts w:ascii="Consolas" w:hAnsi="Consolas" w:cs="Consolas"/>
-                          <w:color w:val="7F007F"/>
-                          <w:sz w:val="20"/>
-                          <w:szCs w:val="20"/>
-                          <w:lang w:val="en-US"/>
-                        </w:rPr>
-                        <w:t>value</w:t>
-                      </w:r>
-                      <w:r>
-                        <w:rPr>
-                          <w:rFonts w:ascii="Consolas" w:hAnsi="Consolas" w:cs="Consolas"/>
-                          <w:color w:val="000000"/>
-                          <w:sz w:val="20"/>
-                          <w:szCs w:val="20"/>
-                          <w:lang w:val="en-US"/>
-                        </w:rPr>
-                        <w:t>=</w:t>
-                      </w:r>
+                        <w:t>"</w:t>
+                      </w:r>
+                      <w:proofErr w:type="spellStart"/>
                       <w:r>
                         <w:rPr>
                           <w:rFonts w:ascii="Consolas" w:hAnsi="Consolas" w:cs="Consolas"/>
@@ -4996,7 +5971,87 @@
                           <w:szCs w:val="20"/>
                           <w:lang w:val="en-US"/>
                         </w:rPr>
-                        <w:t>"com.infotel.mobile.infolidays"</w:t>
+                        <w:t>appPackage</w:t>
+                      </w:r>
+                      <w:proofErr w:type="spellEnd"/>
+                      <w:r>
+                        <w:rPr>
+                          <w:rFonts w:ascii="Consolas" w:hAnsi="Consolas" w:cs="Consolas"/>
+                          <w:i/>
+                          <w:iCs/>
+                          <w:color w:val="2A00FF"/>
+                          <w:sz w:val="20"/>
+                          <w:szCs w:val="20"/>
+                          <w:lang w:val="en-US"/>
+                        </w:rPr>
+                        <w:t>"</w:t>
+                      </w:r>
+                      <w:r>
+                        <w:rPr>
+                          <w:rFonts w:ascii="Consolas" w:hAnsi="Consolas" w:cs="Consolas"/>
+                          <w:sz w:val="20"/>
+                          <w:szCs w:val="20"/>
+                          <w:lang w:val="en-US"/>
+                        </w:rPr>
+                        <w:t xml:space="preserve"> </w:t>
+                      </w:r>
+                      <w:r>
+                        <w:rPr>
+                          <w:rFonts w:ascii="Consolas" w:hAnsi="Consolas" w:cs="Consolas"/>
+                          <w:color w:val="7F007F"/>
+                          <w:sz w:val="20"/>
+                          <w:szCs w:val="20"/>
+                          <w:lang w:val="en-US"/>
+                        </w:rPr>
+                        <w:t>value</w:t>
+                      </w:r>
+                      <w:r>
+                        <w:rPr>
+                          <w:rFonts w:ascii="Consolas" w:hAnsi="Consolas" w:cs="Consolas"/>
+                          <w:color w:val="000000"/>
+                          <w:sz w:val="20"/>
+                          <w:szCs w:val="20"/>
+                          <w:lang w:val="en-US"/>
+                        </w:rPr>
+                        <w:t>=</w:t>
+                      </w:r>
+                      <w:r>
+                        <w:rPr>
+                          <w:rFonts w:ascii="Consolas" w:hAnsi="Consolas" w:cs="Consolas"/>
+                          <w:i/>
+                          <w:iCs/>
+                          <w:color w:val="2A00FF"/>
+                          <w:sz w:val="20"/>
+                          <w:szCs w:val="20"/>
+                          <w:lang w:val="en-US"/>
+                        </w:rPr>
+                        <w:t>"</w:t>
+                      </w:r>
+                      <w:proofErr w:type="spellStart"/>
+                      <w:r>
+                        <w:rPr>
+                          <w:rFonts w:ascii="Consolas" w:hAnsi="Consolas" w:cs="Consolas"/>
+                          <w:i/>
+                          <w:iCs/>
+                          <w:color w:val="2A00FF"/>
+                          <w:sz w:val="20"/>
+                          <w:szCs w:val="20"/>
+                          <w:lang w:val="en-US"/>
+                        </w:rPr>
+                        <w:t>com.infotel.mobile.infolidays</w:t>
+                      </w:r>
+                      <w:proofErr w:type="spellEnd"/>
+                      <w:r>
+                        <w:rPr>
+                          <w:rFonts w:ascii="Consolas" w:hAnsi="Consolas" w:cs="Consolas"/>
+                          <w:i/>
+                          <w:iCs/>
+                          <w:color w:val="2A00FF"/>
+                          <w:sz w:val="20"/>
+                          <w:szCs w:val="20"/>
+                          <w:lang w:val="en-US"/>
+                        </w:rPr>
+                        <w:t>"</w:t>
                       </w:r>
                       <w:r>
                         <w:rPr>
@@ -5091,7 +6146,33 @@
                           <w:szCs w:val="20"/>
                           <w:lang w:val="en-US"/>
                         </w:rPr>
-                        <w:t>"appActivity"</w:t>
+                        <w:t>"</w:t>
+                      </w:r>
+                      <w:proofErr w:type="spellStart"/>
+                      <w:r>
+                        <w:rPr>
+                          <w:rFonts w:ascii="Consolas" w:hAnsi="Consolas" w:cs="Consolas"/>
+                          <w:i/>
+                          <w:iCs/>
+                          <w:color w:val="2A00FF"/>
+                          <w:sz w:val="20"/>
+                          <w:szCs w:val="20"/>
+                          <w:lang w:val="en-US"/>
+                        </w:rPr>
+                        <w:t>appActivity</w:t>
+                      </w:r>
+                      <w:proofErr w:type="spellEnd"/>
+                      <w:r>
+                        <w:rPr>
+                          <w:rFonts w:ascii="Consolas" w:hAnsi="Consolas" w:cs="Consolas"/>
+                          <w:i/>
+                          <w:iCs/>
+                          <w:color w:val="2A00FF"/>
+                          <w:sz w:val="20"/>
+                          <w:szCs w:val="20"/>
+                          <w:lang w:val="en-US"/>
+                        </w:rPr>
+                        <w:t>"</w:t>
                       </w:r>
                       <w:r>
                         <w:rPr>
@@ -5190,7 +6271,29 @@
                           <w:szCs w:val="20"/>
                           <w:lang w:val="en-US"/>
                         </w:rPr>
-                        <w:t xml:space="preserve">&lt;!--browserName should be empty string when automating </w:t>
+                        <w:t>&lt;!--</w:t>
+                      </w:r>
+                      <w:proofErr w:type="spellStart"/>
+                      <w:r>
+                        <w:rPr>
+                          <w:rFonts w:ascii="Consolas" w:hAnsi="Consolas" w:cs="Consolas"/>
+                          <w:color w:val="3F5FBF"/>
+                          <w:sz w:val="20"/>
+                          <w:szCs w:val="20"/>
+                          <w:lang w:val="en-US"/>
+                        </w:rPr>
+                        <w:t>browserName</w:t>
+                      </w:r>
+                      <w:proofErr w:type="spellEnd"/>
+                      <w:r>
+                        <w:rPr>
+                          <w:rFonts w:ascii="Consolas" w:hAnsi="Consolas" w:cs="Consolas"/>
+                          <w:color w:val="3F5FBF"/>
+                          <w:sz w:val="20"/>
+                          <w:szCs w:val="20"/>
+                          <w:lang w:val="en-US"/>
+                        </w:rPr>
+                        <w:t xml:space="preserve"> should be empty string when automating </w:t>
                       </w:r>
                       <w:r>
                         <w:rPr>
@@ -5296,7 +6399,33 @@
                           <w:szCs w:val="20"/>
                           <w:lang w:val="en-US"/>
                         </w:rPr>
-                        <w:t>"browserName"</w:t>
+                        <w:t>"</w:t>
+                      </w:r>
+                      <w:proofErr w:type="spellStart"/>
+                      <w:r>
+                        <w:rPr>
+                          <w:rFonts w:ascii="Consolas" w:hAnsi="Consolas" w:cs="Consolas"/>
+                          <w:i/>
+                          <w:iCs/>
+                          <w:color w:val="2A00FF"/>
+                          <w:sz w:val="20"/>
+                          <w:szCs w:val="20"/>
+                          <w:lang w:val="en-US"/>
+                        </w:rPr>
+                        <w:t>browserName</w:t>
+                      </w:r>
+                      <w:proofErr w:type="spellEnd"/>
+                      <w:r>
+                        <w:rPr>
+                          <w:rFonts w:ascii="Consolas" w:hAnsi="Consolas" w:cs="Consolas"/>
+                          <w:i/>
+                          <w:iCs/>
+                          <w:color w:val="2A00FF"/>
+                          <w:sz w:val="20"/>
+                          <w:szCs w:val="20"/>
+                          <w:lang w:val="en-US"/>
+                        </w:rPr>
+                        <w:t>"</w:t>
                       </w:r>
                       <w:r>
                         <w:rPr>
@@ -5432,7 +6561,33 @@
                           <w:szCs w:val="20"/>
                           <w:lang w:val="en-US"/>
                         </w:rPr>
-                        <w:t>"newCommandTimeout"</w:t>
+                        <w:t>"</w:t>
+                      </w:r>
+                      <w:proofErr w:type="spellStart"/>
+                      <w:r>
+                        <w:rPr>
+                          <w:rFonts w:ascii="Consolas" w:hAnsi="Consolas" w:cs="Consolas"/>
+                          <w:i/>
+                          <w:iCs/>
+                          <w:color w:val="2A00FF"/>
+                          <w:sz w:val="20"/>
+                          <w:szCs w:val="20"/>
+                          <w:lang w:val="en-US"/>
+                        </w:rPr>
+                        <w:t>newCommandTimeout</w:t>
+                      </w:r>
+                      <w:proofErr w:type="spellEnd"/>
+                      <w:r>
+                        <w:rPr>
+                          <w:rFonts w:ascii="Consolas" w:hAnsi="Consolas" w:cs="Consolas"/>
+                          <w:i/>
+                          <w:iCs/>
+                          <w:color w:val="2A00FF"/>
+                          <w:sz w:val="20"/>
+                          <w:szCs w:val="20"/>
+                          <w:lang w:val="en-US"/>
+                        </w:rPr>
+                        <w:t>"</w:t>
                       </w:r>
                       <w:r>
                         <w:rPr>
@@ -5533,6 +6688,7 @@
                         </w:rPr>
                         <w:t>&lt;</w:t>
                       </w:r>
+                      <w:proofErr w:type="gramStart"/>
                       <w:r>
                         <w:rPr>
                           <w:rFonts w:ascii="Consolas" w:hAnsi="Consolas" w:cs="Consolas"/>
@@ -5543,6 +6699,7 @@
                         </w:rPr>
                         <w:t>packages</w:t>
                       </w:r>
+                      <w:proofErr w:type="gramEnd"/>
                       <w:r>
                         <w:rPr>
                           <w:rFonts w:ascii="Consolas" w:hAnsi="Consolas" w:cs="Consolas"/>
@@ -5587,6 +6744,7 @@
                         </w:rPr>
                         <w:t>&lt;</w:t>
                       </w:r>
+                      <w:proofErr w:type="gramStart"/>
                       <w:r>
                         <w:rPr>
                           <w:rFonts w:ascii="Consolas" w:hAnsi="Consolas" w:cs="Consolas"/>
@@ -5597,6 +6755,7 @@
                         </w:rPr>
                         <w:t>package</w:t>
                       </w:r>
+                      <w:proofErr w:type="gramEnd"/>
                       <w:r>
                         <w:rPr>
                           <w:rFonts w:ascii="Consolas" w:hAnsi="Consolas" w:cs="Consolas"/>
@@ -5636,7 +6795,33 @@
                           <w:szCs w:val="20"/>
                           <w:lang w:val="en-US"/>
                         </w:rPr>
-                        <w:t>"com.seleniumtests.core.runner.*"</w:t>
+                        <w:t>"</w:t>
+                      </w:r>
+                      <w:proofErr w:type="spellStart"/>
+                      <w:r>
+                        <w:rPr>
+                          <w:rFonts w:ascii="Consolas" w:hAnsi="Consolas" w:cs="Consolas"/>
+                          <w:i/>
+                          <w:iCs/>
+                          <w:color w:val="2A00FF"/>
+                          <w:sz w:val="20"/>
+                          <w:szCs w:val="20"/>
+                          <w:lang w:val="en-US"/>
+                        </w:rPr>
+                        <w:t>com.seleniumtests.core.runner</w:t>
+                      </w:r>
+                      <w:proofErr w:type="spellEnd"/>
+                      <w:r>
+                        <w:rPr>
+                          <w:rFonts w:ascii="Consolas" w:hAnsi="Consolas" w:cs="Consolas"/>
+                          <w:i/>
+                          <w:iCs/>
+                          <w:color w:val="2A00FF"/>
+                          <w:sz w:val="20"/>
+                          <w:szCs w:val="20"/>
+                          <w:lang w:val="en-US"/>
+                        </w:rPr>
+                        <w:t>.*"</w:t>
                       </w:r>
                       <w:r>
                         <w:rPr>
@@ -5680,6 +6865,7 @@
                         </w:rPr>
                         <w:t>&lt;/</w:t>
                       </w:r>
+                      <w:proofErr w:type="gramStart"/>
                       <w:r>
                         <w:rPr>
                           <w:rFonts w:ascii="Consolas" w:hAnsi="Consolas" w:cs="Consolas"/>
@@ -5689,6 +6875,7 @@
                         </w:rPr>
                         <w:t>packages</w:t>
                       </w:r>
+                      <w:proofErr w:type="gramEnd"/>
                       <w:r>
                         <w:rPr>
                           <w:rFonts w:ascii="Consolas" w:hAnsi="Consolas" w:cs="Consolas"/>
@@ -5718,6 +6905,7 @@
                         </w:rPr>
                         <w:t>&lt;/</w:t>
                       </w:r>
+                      <w:proofErr w:type="gramStart"/>
                       <w:r>
                         <w:rPr>
                           <w:rFonts w:ascii="Consolas" w:hAnsi="Consolas" w:cs="Consolas"/>
@@ -5728,6 +6916,7 @@
                         </w:rPr>
                         <w:t>test</w:t>
                       </w:r>
+                      <w:proofErr w:type="gramEnd"/>
                       <w:r>
                         <w:rPr>
                           <w:rFonts w:ascii="Consolas" w:hAnsi="Consolas" w:cs="Consolas"/>
@@ -5759,11 +6948,21 @@
           <w:lang w:val="en-US"/>
         </w:rPr>
       </w:pPr>
-      <w:r>
-        <w:rPr>
-          <w:lang w:val="en-US"/>
-        </w:rPr>
-        <w:t>deviceName reflects the local device used to automate the test</w:t>
+      <w:proofErr w:type="spellStart"/>
+      <w:proofErr w:type="gramStart"/>
+      <w:r>
+        <w:rPr>
+          <w:lang w:val="en-US"/>
+        </w:rPr>
+        <w:t>deviceName</w:t>
+      </w:r>
+      <w:proofErr w:type="spellEnd"/>
+      <w:proofErr w:type="gramEnd"/>
+      <w:r>
+        <w:rPr>
+          <w:lang w:val="en-US"/>
+        </w:rPr>
+        <w:t xml:space="preserve"> reflects the local device used to automate the test</w:t>
       </w:r>
     </w:p>
     <w:p>
@@ -5784,8 +6983,16 @@
         <w:rPr>
           <w:lang w:val="en-US"/>
         </w:rPr>
-        <w:t>Test with SauceLabs</w:t>
-      </w:r>
+        <w:t xml:space="preserve">Test with </w:t>
+      </w:r>
+      <w:proofErr w:type="spellStart"/>
+      <w:r>
+        <w:rPr>
+          <w:lang w:val="en-US"/>
+        </w:rPr>
+        <w:t>SauceLabs</w:t>
+      </w:r>
+      <w:proofErr w:type="spellEnd"/>
     </w:p>
     <w:p>
       <w:pPr>
@@ -5805,8 +7012,16 @@
         <w:rPr>
           <w:lang w:val="en-US"/>
         </w:rPr>
-        <w:t>Test with Testdroid</w:t>
-      </w:r>
+        <w:t xml:space="preserve">Test with </w:t>
+      </w:r>
+      <w:proofErr w:type="spellStart"/>
+      <w:r>
+        <w:rPr>
+          <w:lang w:val="en-US"/>
+        </w:rPr>
+        <w:t>Testdroid</w:t>
+      </w:r>
+      <w:proofErr w:type="spellEnd"/>
     </w:p>
     <w:p>
       <w:pPr>
@@ -5839,8 +7054,16 @@
         <w:rPr>
           <w:lang w:val="en-US"/>
         </w:rPr>
-        <w:t>Below is the list of all parameters accepted in testing xml file.</w:t>
-      </w:r>
+        <w:t xml:space="preserve">Below is the list of all parameters accepted in testing xml </w:t>
+      </w:r>
+      <w:proofErr w:type="gramStart"/>
+      <w:r>
+        <w:rPr>
+          <w:lang w:val="en-US"/>
+        </w:rPr>
+        <w:t>file.</w:t>
+      </w:r>
+      <w:proofErr w:type="gramEnd"/>
     </w:p>
     <w:p>
       <w:pPr>
@@ -5867,7 +7090,6 @@
         <w:rPr>
           <w:lang w:val="en-US"/>
         </w:rPr>
-        <w:lastRenderedPageBreak/>
         <w:t>Interfacing with tests managers</w:t>
       </w:r>
     </w:p>
@@ -6072,8 +7294,9 @@
           <w:szCs w:val="20"/>
           <w:lang w:val="en-US"/>
         </w:rPr>
-        <w:t>TF%/bin/java -cp %STF_HOME%/</w:t>
-      </w:r>
+        <w:t>TF%/bin/java -</w:t>
+      </w:r>
+      <w:proofErr w:type="spellStart"/>
       <w:r>
         <w:rPr>
           <w:rFonts w:ascii="Courier New" w:hAnsi="Courier New" w:cs="Courier New"/>
@@ -6081,8 +7304,9 @@
           <w:szCs w:val="20"/>
           <w:lang w:val="en-US"/>
         </w:rPr>
-        <w:t>seleniu</w:t>
-      </w:r>
+        <w:t>cp</w:t>
+      </w:r>
+      <w:proofErr w:type="spellEnd"/>
       <w:r>
         <w:rPr>
           <w:rFonts w:ascii="Courier New" w:hAnsi="Courier New" w:cs="Courier New"/>
@@ -6090,7 +7314,7 @@
           <w:szCs w:val="20"/>
           <w:lang w:val="en-US"/>
         </w:rPr>
-        <w:t>mtestsframework.jar;%STF_HOME%/plugins/</w:t>
+        <w:t xml:space="preserve"> %STF_HOME%/</w:t>
       </w:r>
       <w:r>
         <w:rPr>
@@ -6099,7 +7323,305 @@
           <w:szCs w:val="20"/>
           <w:lang w:val="en-US"/>
         </w:rPr>
-        <w:t>${application}-tests.jar -Dbrowser=${TC_CUF_browser} -DcucumberTests=\"${TC_CUF_cucumberTest}\" -DcucumberTags=${TC_CUF_cucumberTags} -Dvariables=${TC_CUF_testVariables} -Denv=${TC_CUF_testEnvironment} org.testng.TestNG ${testngFile} -testnames ${testngName}</w:t>
+        <w:t>seleniu</w:t>
+      </w:r>
+      <w:r>
+        <w:rPr>
+          <w:rFonts w:ascii="Courier New" w:hAnsi="Courier New" w:cs="Courier New"/>
+          <w:sz w:val="20"/>
+          <w:szCs w:val="20"/>
+          <w:lang w:val="en-US"/>
+        </w:rPr>
+        <w:t>mtestsframework.jar;%STF_HOME%/plugins/</w:t>
+      </w:r>
+      <w:r>
+        <w:rPr>
+          <w:rFonts w:ascii="Courier New" w:hAnsi="Courier New" w:cs="Courier New"/>
+          <w:sz w:val="20"/>
+          <w:szCs w:val="20"/>
+          <w:lang w:val="en-US"/>
+        </w:rPr>
+        <w:t>${application}-tests.jar -</w:t>
+      </w:r>
+      <w:proofErr w:type="spellStart"/>
+      <w:r>
+        <w:rPr>
+          <w:rFonts w:ascii="Courier New" w:hAnsi="Courier New" w:cs="Courier New"/>
+          <w:sz w:val="20"/>
+          <w:szCs w:val="20"/>
+          <w:lang w:val="en-US"/>
+        </w:rPr>
+        <w:t>Dbrowser</w:t>
+      </w:r>
+      <w:proofErr w:type="spellEnd"/>
+      <w:r>
+        <w:rPr>
+          <w:rFonts w:ascii="Courier New" w:hAnsi="Courier New" w:cs="Courier New"/>
+          <w:sz w:val="20"/>
+          <w:szCs w:val="20"/>
+          <w:lang w:val="en-US"/>
+        </w:rPr>
+        <w:t>=${</w:t>
+      </w:r>
+      <w:proofErr w:type="spellStart"/>
+      <w:r>
+        <w:rPr>
+          <w:rFonts w:ascii="Courier New" w:hAnsi="Courier New" w:cs="Courier New"/>
+          <w:sz w:val="20"/>
+          <w:szCs w:val="20"/>
+          <w:lang w:val="en-US"/>
+        </w:rPr>
+        <w:t>TC_CUF_browser</w:t>
+      </w:r>
+      <w:proofErr w:type="spellEnd"/>
+      <w:r>
+        <w:rPr>
+          <w:rFonts w:ascii="Courier New" w:hAnsi="Courier New" w:cs="Courier New"/>
+          <w:sz w:val="20"/>
+          <w:szCs w:val="20"/>
+          <w:lang w:val="en-US"/>
+        </w:rPr>
+        <w:t>} -</w:t>
+      </w:r>
+      <w:proofErr w:type="spellStart"/>
+      <w:r>
+        <w:rPr>
+          <w:rFonts w:ascii="Courier New" w:hAnsi="Courier New" w:cs="Courier New"/>
+          <w:sz w:val="20"/>
+          <w:szCs w:val="20"/>
+          <w:lang w:val="en-US"/>
+        </w:rPr>
+        <w:t>DcucumberTests</w:t>
+      </w:r>
+      <w:proofErr w:type="spellEnd"/>
+      <w:r>
+        <w:rPr>
+          <w:rFonts w:ascii="Courier New" w:hAnsi="Courier New" w:cs="Courier New"/>
+          <w:sz w:val="20"/>
+          <w:szCs w:val="20"/>
+          <w:lang w:val="en-US"/>
+        </w:rPr>
+        <w:t>=\"${</w:t>
+      </w:r>
+      <w:proofErr w:type="spellStart"/>
+      <w:r>
+        <w:rPr>
+          <w:rFonts w:ascii="Courier New" w:hAnsi="Courier New" w:cs="Courier New"/>
+          <w:sz w:val="20"/>
+          <w:szCs w:val="20"/>
+          <w:lang w:val="en-US"/>
+        </w:rPr>
+        <w:t>TC_CUF_cucumberTest</w:t>
+      </w:r>
+      <w:proofErr w:type="spellEnd"/>
+      <w:r>
+        <w:rPr>
+          <w:rFonts w:ascii="Courier New" w:hAnsi="Courier New" w:cs="Courier New"/>
+          <w:sz w:val="20"/>
+          <w:szCs w:val="20"/>
+          <w:lang w:val="en-US"/>
+        </w:rPr>
+        <w:t>}\" -</w:t>
+      </w:r>
+      <w:proofErr w:type="spellStart"/>
+      <w:r>
+        <w:rPr>
+          <w:rFonts w:ascii="Courier New" w:hAnsi="Courier New" w:cs="Courier New"/>
+          <w:sz w:val="20"/>
+          <w:szCs w:val="20"/>
+          <w:lang w:val="en-US"/>
+        </w:rPr>
+        <w:t>DcucumberTags</w:t>
+      </w:r>
+      <w:proofErr w:type="spellEnd"/>
+      <w:r>
+        <w:rPr>
+          <w:rFonts w:ascii="Courier New" w:hAnsi="Courier New" w:cs="Courier New"/>
+          <w:sz w:val="20"/>
+          <w:szCs w:val="20"/>
+          <w:lang w:val="en-US"/>
+        </w:rPr>
+        <w:t>=${</w:t>
+      </w:r>
+      <w:proofErr w:type="spellStart"/>
+      <w:r>
+        <w:rPr>
+          <w:rFonts w:ascii="Courier New" w:hAnsi="Courier New" w:cs="Courier New"/>
+          <w:sz w:val="20"/>
+          <w:szCs w:val="20"/>
+          <w:lang w:val="en-US"/>
+        </w:rPr>
+        <w:t>TC_CUF_cucumberTags</w:t>
+      </w:r>
+      <w:proofErr w:type="spellEnd"/>
+      <w:r>
+        <w:rPr>
+          <w:rFonts w:ascii="Courier New" w:hAnsi="Courier New" w:cs="Courier New"/>
+          <w:sz w:val="20"/>
+          <w:szCs w:val="20"/>
+          <w:lang w:val="en-US"/>
+        </w:rPr>
+        <w:t>} -</w:t>
+      </w:r>
+      <w:proofErr w:type="spellStart"/>
+      <w:r>
+        <w:rPr>
+          <w:rFonts w:ascii="Courier New" w:hAnsi="Courier New" w:cs="Courier New"/>
+          <w:sz w:val="20"/>
+          <w:szCs w:val="20"/>
+          <w:lang w:val="en-US"/>
+        </w:rPr>
+        <w:t>Dvariables</w:t>
+      </w:r>
+      <w:proofErr w:type="spellEnd"/>
+      <w:r>
+        <w:rPr>
+          <w:rFonts w:ascii="Courier New" w:hAnsi="Courier New" w:cs="Courier New"/>
+          <w:sz w:val="20"/>
+          <w:szCs w:val="20"/>
+          <w:lang w:val="en-US"/>
+        </w:rPr>
+        <w:t>=${</w:t>
+      </w:r>
+      <w:proofErr w:type="spellStart"/>
+      <w:r>
+        <w:rPr>
+          <w:rFonts w:ascii="Courier New" w:hAnsi="Courier New" w:cs="Courier New"/>
+          <w:sz w:val="20"/>
+          <w:szCs w:val="20"/>
+          <w:lang w:val="en-US"/>
+        </w:rPr>
+        <w:t>TC_CUF_testVariables</w:t>
+      </w:r>
+      <w:proofErr w:type="spellEnd"/>
+      <w:r>
+        <w:rPr>
+          <w:rFonts w:ascii="Courier New" w:hAnsi="Courier New" w:cs="Courier New"/>
+          <w:sz w:val="20"/>
+          <w:szCs w:val="20"/>
+          <w:lang w:val="en-US"/>
+        </w:rPr>
+        <w:t>} -</w:t>
+      </w:r>
+      <w:proofErr w:type="spellStart"/>
+      <w:r>
+        <w:rPr>
+          <w:rFonts w:ascii="Courier New" w:hAnsi="Courier New" w:cs="Courier New"/>
+          <w:sz w:val="20"/>
+          <w:szCs w:val="20"/>
+          <w:lang w:val="en-US"/>
+        </w:rPr>
+        <w:t>Denv</w:t>
+      </w:r>
+      <w:proofErr w:type="spellEnd"/>
+      <w:r>
+        <w:rPr>
+          <w:rFonts w:ascii="Courier New" w:hAnsi="Courier New" w:cs="Courier New"/>
+          <w:sz w:val="20"/>
+          <w:szCs w:val="20"/>
+          <w:lang w:val="en-US"/>
+        </w:rPr>
+        <w:t>=${</w:t>
+      </w:r>
+      <w:proofErr w:type="spellStart"/>
+      <w:r>
+        <w:rPr>
+          <w:rFonts w:ascii="Courier New" w:hAnsi="Courier New" w:cs="Courier New"/>
+          <w:sz w:val="20"/>
+          <w:szCs w:val="20"/>
+          <w:lang w:val="en-US"/>
+        </w:rPr>
+        <w:t>TC_CUF_testEnvironment</w:t>
+      </w:r>
+      <w:proofErr w:type="spellEnd"/>
+      <w:r>
+        <w:rPr>
+          <w:rFonts w:ascii="Courier New" w:hAnsi="Courier New" w:cs="Courier New"/>
+          <w:sz w:val="20"/>
+          <w:szCs w:val="20"/>
+          <w:lang w:val="en-US"/>
+        </w:rPr>
+        <w:t xml:space="preserve">} </w:t>
+      </w:r>
+      <w:proofErr w:type="spellStart"/>
+      <w:r>
+        <w:rPr>
+          <w:rFonts w:ascii="Courier New" w:hAnsi="Courier New" w:cs="Courier New"/>
+          <w:sz w:val="20"/>
+          <w:szCs w:val="20"/>
+          <w:lang w:val="en-US"/>
+        </w:rPr>
+        <w:t>org.testng.TestNG</w:t>
+      </w:r>
+      <w:proofErr w:type="spellEnd"/>
+      <w:r>
+        <w:rPr>
+          <w:rFonts w:ascii="Courier New" w:hAnsi="Courier New" w:cs="Courier New"/>
+          <w:sz w:val="20"/>
+          <w:szCs w:val="20"/>
+          <w:lang w:val="en-US"/>
+        </w:rPr>
+        <w:t xml:space="preserve"> ${</w:t>
+      </w:r>
+      <w:proofErr w:type="spellStart"/>
+      <w:r>
+        <w:rPr>
+          <w:rFonts w:ascii="Courier New" w:hAnsi="Courier New" w:cs="Courier New"/>
+          <w:sz w:val="20"/>
+          <w:szCs w:val="20"/>
+          <w:lang w:val="en-US"/>
+        </w:rPr>
+        <w:t>testngFile</w:t>
+      </w:r>
+      <w:proofErr w:type="spellEnd"/>
+      <w:r>
+        <w:rPr>
+          <w:rFonts w:ascii="Courier New" w:hAnsi="Courier New" w:cs="Courier New"/>
+          <w:sz w:val="20"/>
+          <w:szCs w:val="20"/>
+          <w:lang w:val="en-US"/>
+        </w:rPr>
+        <w:t>} -</w:t>
+      </w:r>
+      <w:proofErr w:type="spellStart"/>
+      <w:r>
+        <w:rPr>
+          <w:rFonts w:ascii="Courier New" w:hAnsi="Courier New" w:cs="Courier New"/>
+          <w:sz w:val="20"/>
+          <w:szCs w:val="20"/>
+          <w:lang w:val="en-US"/>
+        </w:rPr>
+        <w:t>testnames</w:t>
+      </w:r>
+      <w:proofErr w:type="spellEnd"/>
+      <w:r>
+        <w:rPr>
+          <w:rFonts w:ascii="Courier New" w:hAnsi="Courier New" w:cs="Courier New"/>
+          <w:sz w:val="20"/>
+          <w:szCs w:val="20"/>
+          <w:lang w:val="en-US"/>
+        </w:rPr>
+        <w:t xml:space="preserve"> ${</w:t>
+      </w:r>
+      <w:proofErr w:type="spellStart"/>
+      <w:r>
+        <w:rPr>
+          <w:rFonts w:ascii="Courier New" w:hAnsi="Courier New" w:cs="Courier New"/>
+          <w:sz w:val="20"/>
+          <w:szCs w:val="20"/>
+          <w:lang w:val="en-US"/>
+        </w:rPr>
+        <w:t>testngName</w:t>
+      </w:r>
+      <w:proofErr w:type="spellEnd"/>
+      <w:r>
+        <w:rPr>
+          <w:rFonts w:ascii="Courier New" w:hAnsi="Courier New" w:cs="Courier New"/>
+          <w:sz w:val="20"/>
+          <w:szCs w:val="20"/>
+          <w:lang w:val="en-US"/>
+        </w:rPr>
+        <w:t>}</w:t>
       </w:r>
     </w:p>
     <w:p>
@@ -6143,7 +7665,21 @@
         <w:rPr>
           <w:lang w:val="en-US"/>
         </w:rPr>
-        <w:t>Launching of STF expects some variables passed to the script. These MUST be declared on Squash TM side (as Test Cas custom fields):</w:t>
+        <w:t xml:space="preserve">Launching of STF expects some variables passed to the script. These MUST be declared on Squash TM side (as Test </w:t>
+      </w:r>
+      <w:proofErr w:type="spellStart"/>
+      <w:r>
+        <w:rPr>
+          <w:lang w:val="en-US"/>
+        </w:rPr>
+        <w:t>Cas</w:t>
+      </w:r>
+      <w:proofErr w:type="spellEnd"/>
+      <w:r>
+        <w:rPr>
+          <w:lang w:val="en-US"/>
+        </w:rPr>
+        <w:t xml:space="preserve"> custom fields):</w:t>
       </w:r>
     </w:p>
     <w:p>
@@ -6175,12 +7711,14 @@
           <w:lang w:val="en-US"/>
         </w:rPr>
       </w:pPr>
+      <w:proofErr w:type="spellStart"/>
       <w:r>
         <w:rPr>
           <w:lang w:val="en-US"/>
         </w:rPr>
         <w:t>testVariables</w:t>
       </w:r>
+      <w:proofErr w:type="spellEnd"/>
     </w:p>
     <w:p>
       <w:pPr>
@@ -6193,12 +7731,14 @@
           <w:lang w:val="en-US"/>
         </w:rPr>
       </w:pPr>
+      <w:proofErr w:type="spellStart"/>
       <w:r>
         <w:rPr>
           <w:lang w:val="en-US"/>
         </w:rPr>
         <w:t>testEnvironment</w:t>
       </w:r>
+      <w:proofErr w:type="spellEnd"/>
     </w:p>
     <w:p>
       <w:pPr>
@@ -6273,7 +7813,21 @@
         <w:rPr>
           <w:lang w:val="en-US"/>
         </w:rPr>
-        <w:t>Before each run, test script updates the list of .ta files so that they reflect the list of available Cucumber Scenario and/or TestNG tests.</w:t>
+        <w:t xml:space="preserve">Before each run, test script updates the list of .ta files so that they reflect the list of available Cucumber Scenario and/or </w:t>
+      </w:r>
+      <w:proofErr w:type="spellStart"/>
+      <w:r>
+        <w:rPr>
+          <w:lang w:val="en-US"/>
+        </w:rPr>
+        <w:t>TestNG</w:t>
+      </w:r>
+      <w:proofErr w:type="spellEnd"/>
+      <w:r>
+        <w:rPr>
+          <w:lang w:val="en-US"/>
+        </w:rPr>
+        <w:t xml:space="preserve"> tests.</w:t>
       </w:r>
     </w:p>
     <w:p>
@@ -6298,13 +7852,83 @@
         <w:rPr>
           <w:lang w:val="en-US"/>
         </w:rPr>
-        <w:t>test file names src/Squash ta</w:t>
-      </w:r>
-      <w:r>
-        <w:rPr>
-          <w:lang w:val="en-US"/>
-        </w:rPr>
-        <w:t>/tests/&lt;application&gt;_generic.ta where some fields will be replaced to reflect the cucumberTest, TestNG xml file name and TestNG test name.</w:t>
+        <w:t xml:space="preserve">test file names </w:t>
+      </w:r>
+      <w:proofErr w:type="spellStart"/>
+      <w:r>
+        <w:rPr>
+          <w:lang w:val="en-US"/>
+        </w:rPr>
+        <w:t>src</w:t>
+      </w:r>
+      <w:proofErr w:type="spellEnd"/>
+      <w:r>
+        <w:rPr>
+          <w:lang w:val="en-US"/>
+        </w:rPr>
+        <w:t>/Squash ta</w:t>
+      </w:r>
+      <w:r>
+        <w:rPr>
+          <w:lang w:val="en-US"/>
+        </w:rPr>
+        <w:t>/tests/&lt;application&gt;_</w:t>
+      </w:r>
+      <w:proofErr w:type="spellStart"/>
+      <w:r>
+        <w:rPr>
+          <w:lang w:val="en-US"/>
+        </w:rPr>
+        <w:t>generic.ta</w:t>
+      </w:r>
+      <w:proofErr w:type="spellEnd"/>
+      <w:r>
+        <w:rPr>
+          <w:lang w:val="en-US"/>
+        </w:rPr>
+        <w:t xml:space="preserve"> where some fields will be replaced to reflect the </w:t>
+      </w:r>
+      <w:proofErr w:type="spellStart"/>
+      <w:r>
+        <w:rPr>
+          <w:lang w:val="en-US"/>
+        </w:rPr>
+        <w:t>cucumberTest</w:t>
+      </w:r>
+      <w:proofErr w:type="spellEnd"/>
+      <w:r>
+        <w:rPr>
+          <w:lang w:val="en-US"/>
+        </w:rPr>
+        <w:t xml:space="preserve">, </w:t>
+      </w:r>
+      <w:proofErr w:type="spellStart"/>
+      <w:r>
+        <w:rPr>
+          <w:lang w:val="en-US"/>
+        </w:rPr>
+        <w:t>TestNG</w:t>
+      </w:r>
+      <w:proofErr w:type="spellEnd"/>
+      <w:r>
+        <w:rPr>
+          <w:lang w:val="en-US"/>
+        </w:rPr>
+        <w:t xml:space="preserve"> xml file name and </w:t>
+      </w:r>
+      <w:proofErr w:type="spellStart"/>
+      <w:r>
+        <w:rPr>
+          <w:lang w:val="en-US"/>
+        </w:rPr>
+        <w:t>TestNG</w:t>
+      </w:r>
+      <w:proofErr w:type="spellEnd"/>
+      <w:r>
+        <w:rPr>
+          <w:lang w:val="en-US"/>
+        </w:rPr>
+        <w:t xml:space="preserve"> test name.</w:t>
       </w:r>
     </w:p>
     <w:p>
@@ -6318,7 +7942,6 @@
         <w:rPr>
           <w:lang w:val="en-US"/>
         </w:rPr>
-        <w:lastRenderedPageBreak/>
         <w:t>Cucumber mode</w:t>
       </w:r>
     </w:p>
@@ -6332,7 +7955,21 @@
         <w:rPr>
           <w:lang w:val="en-US"/>
         </w:rPr>
-        <w:t>A .ta test script will be generated for each cucumber scenario combined with each TestNG test</w:t>
+        <w:t xml:space="preserve">A .ta test script will be generated for each cucumber scenario combined with each </w:t>
+      </w:r>
+      <w:proofErr w:type="spellStart"/>
+      <w:r>
+        <w:rPr>
+          <w:lang w:val="en-US"/>
+        </w:rPr>
+        <w:t>TestNG</w:t>
+      </w:r>
+      <w:proofErr w:type="spellEnd"/>
+      <w:r>
+        <w:rPr>
+          <w:lang w:val="en-US"/>
+        </w:rPr>
+        <w:t xml:space="preserve"> test</w:t>
       </w:r>
       <w:r>
         <w:rPr>
@@ -6360,11 +7997,19 @@
           <w:lang w:val="en-US"/>
         </w:rPr>
       </w:pPr>
-      <w:r>
-        <w:rPr>
-          <w:lang w:val="en-US"/>
-        </w:rPr>
-        <w:t>TestNG mode</w:t>
+      <w:proofErr w:type="spellStart"/>
+      <w:r>
+        <w:rPr>
+          <w:lang w:val="en-US"/>
+        </w:rPr>
+        <w:t>TestNG</w:t>
+      </w:r>
+      <w:proofErr w:type="spellEnd"/>
+      <w:r>
+        <w:rPr>
+          <w:lang w:val="en-US"/>
+        </w:rPr>
+        <w:t xml:space="preserve"> mode</w:t>
       </w:r>
     </w:p>
     <w:p>
@@ -6377,7 +8022,21 @@
         <w:rPr>
           <w:lang w:val="en-US"/>
         </w:rPr>
-        <w:t>A .ta test script will be generated for each TestNG test.</w:t>
+        <w:t xml:space="preserve">A .ta test script will be generated for each </w:t>
+      </w:r>
+      <w:proofErr w:type="spellStart"/>
+      <w:r>
+        <w:rPr>
+          <w:lang w:val="en-US"/>
+        </w:rPr>
+        <w:t>TestNG</w:t>
+      </w:r>
+      <w:proofErr w:type="spellEnd"/>
+      <w:r>
+        <w:rPr>
+          <w:lang w:val="en-US"/>
+        </w:rPr>
+        <w:t xml:space="preserve"> test.</w:t>
       </w:r>
     </w:p>
     <w:p>
@@ -6444,8 +8103,14 @@
     <w:p>
       <w:pPr>
         <w:pStyle w:val="Titre3"/>
-      </w:pPr>
-      <w:r>
+        <w:rPr>
+          <w:lang w:val="en-US"/>
+        </w:rPr>
+      </w:pPr>
+      <w:r>
+        <w:rPr>
+          <w:lang w:val="en-US"/>
+        </w:rPr>
         <w:t>Squash TA job configuration</w:t>
       </w:r>
     </w:p>
@@ -6478,13 +8143,7 @@
         <w:rPr>
           <w:lang w:val="en-US"/>
         </w:rPr>
-        <w:t>Add the following line below</w:t>
-      </w:r>
-      <w:r>
-        <w:rPr>
-          <w:lang w:val="en-US"/>
-        </w:rPr>
-        <w:t xml:space="preserve"> « Publish HTML reports »</w:t>
+        <w:t>Add the following line below « Publish HTML reports »</w:t>
       </w:r>
     </w:p>
     <w:p>
@@ -6543,13 +8202,7 @@
         <w:rPr>
           <w:lang w:val="en-US"/>
         </w:rPr>
-        <w:t>In maven command line (goals &amp;</w:t>
-      </w:r>
-      <w:r>
-        <w:rPr>
-          <w:lang w:val="en-US"/>
-        </w:rPr>
-        <w:t xml:space="preserve"> options)</w:t>
+        <w:t>In maven command line (goals &amp; options)</w:t>
       </w:r>
       <w:r>
         <w:rPr>
@@ -6562,8 +8215,30 @@
           <w:lang w:val="en-US"/>
         </w:rPr>
         <w:br/>
-        <w:t>-Dta.tmcallback.reportname= Squash_TA_HTML_Report</w:t>
-      </w:r>
+        <w:t>-</w:t>
+      </w:r>
+      <w:proofErr w:type="spellStart"/>
+      <w:r>
+        <w:rPr>
+          <w:lang w:val="en-US"/>
+        </w:rPr>
+        <w:t>Dta.tmcallback.reportname</w:t>
+      </w:r>
+      <w:proofErr w:type="spellEnd"/>
+      <w:r>
+        <w:rPr>
+          <w:lang w:val="en-US"/>
+        </w:rPr>
+        <w:t xml:space="preserve">= </w:t>
+      </w:r>
+      <w:proofErr w:type="spellStart"/>
+      <w:r>
+        <w:rPr>
+          <w:lang w:val="en-US"/>
+        </w:rPr>
+        <w:t>Squash_TA_HTML_Report</w:t>
+      </w:r>
+      <w:proofErr w:type="spellEnd"/>
       <w:r>
         <w:rPr>
           <w:lang w:val="en-US"/>
@@ -6576,15 +8251,35 @@
         </w:rPr>
         <w:t>by</w:t>
       </w:r>
-      <w:bookmarkStart w:id="0" w:name="_GoBack"/>
-      <w:bookmarkEnd w:id="0"/>
       <w:r>
         <w:rPr>
           <w:lang w:val="en-US"/>
         </w:rPr>
         <w:br/>
-        <w:t>-Dta.tmcallback.reportname=STF_Report</w:t>
-      </w:r>
+        <w:t>-</w:t>
+      </w:r>
+      <w:proofErr w:type="spellStart"/>
+      <w:r>
+        <w:rPr>
+          <w:lang w:val="en-US"/>
+        </w:rPr>
+        <w:t>Dta.tmcallback.reportname</w:t>
+      </w:r>
+      <w:proofErr w:type="spellEnd"/>
+      <w:r>
+        <w:rPr>
+          <w:lang w:val="en-US"/>
+        </w:rPr>
+        <w:t>=</w:t>
+      </w:r>
+      <w:proofErr w:type="spellStart"/>
+      <w:r>
+        <w:rPr>
+          <w:lang w:val="en-US"/>
+        </w:rPr>
+        <w:t>STF_Report</w:t>
+      </w:r>
+      <w:proofErr w:type="spellEnd"/>
     </w:p>
     <w:p>
       <w:pPr>

</xml_diff>